<commit_message>
:rocket: Relatório do trabalho prático terminado!
</commit_message>
<xml_diff>
--- a/Relatório AMOV2.docx
+++ b/Relatório AMOV2.docx
@@ -169,13 +169,13 @@
     </w:p>
     <w:p>
       <w:pPr>
-        <w:pStyle w:val="Heading1"/>
+        <w:pStyle w:val="Ttulo1"/>
         <w:rPr>
           <w:sz w:val="36"/>
           <w:szCs w:val="36"/>
         </w:rPr>
       </w:pPr>
-      <w:bookmarkStart w:id="0" w:name="_Toc124121534"/>
+      <w:bookmarkStart w:id="0" w:name="_Toc124131385"/>
       <w:r>
         <w:rPr>
           <w:sz w:val="36"/>
@@ -188,7 +188,7 @@
     </w:p>
     <w:p>
       <w:pPr>
-        <w:pStyle w:val="Heading2"/>
+        <w:pStyle w:val="Ttulo2"/>
       </w:pPr>
     </w:p>
     <w:sdt>
@@ -207,7 +207,7 @@
       <w:sdtContent>
         <w:p>
           <w:pPr>
-            <w:pStyle w:val="TOC1"/>
+            <w:pStyle w:val="ndice1"/>
             <w:rPr>
               <w:rFonts w:asciiTheme="minorHAnsi" w:eastAsiaTheme="minorEastAsia" w:hAnsiTheme="minorHAnsi" w:cstheme="minorBidi"/>
               <w:b w:val="0"/>
@@ -224,10 +224,10 @@
           <w:r>
             <w:fldChar w:fldCharType="separate"/>
           </w:r>
-          <w:hyperlink w:anchor="_Toc124121534" w:history="1">
-            <w:r>
-              <w:rPr>
-                <w:rStyle w:val="Hyperlink"/>
+          <w:hyperlink w:anchor="_Toc124131385" w:history="1">
+            <w:r>
+              <w:rPr>
+                <w:rStyle w:val="Hiperligao"/>
               </w:rPr>
               <w:t>Índice</w:t>
             </w:r>
@@ -247,7 +247,7 @@
               <w:rPr>
                 <w:webHidden/>
               </w:rPr>
-              <w:instrText xml:space="preserve"> PAGEREF _Toc124121534 \h </w:instrText>
+              <w:instrText xml:space="preserve"> PAGEREF _Toc124131385 \h </w:instrText>
             </w:r>
             <w:r>
               <w:rPr>
@@ -276,7 +276,7 @@
         </w:p>
         <w:p>
           <w:pPr>
-            <w:pStyle w:val="TOC1"/>
+            <w:pStyle w:val="ndice1"/>
             <w:rPr>
               <w:rFonts w:asciiTheme="minorHAnsi" w:eastAsiaTheme="minorEastAsia" w:hAnsiTheme="minorHAnsi" w:cstheme="minorBidi"/>
               <w:b w:val="0"/>
@@ -284,10 +284,10 @@
               <w:lang w:eastAsia="pt-PT"/>
             </w:rPr>
           </w:pPr>
-          <w:hyperlink w:anchor="_Toc124121535" w:history="1">
-            <w:r>
-              <w:rPr>
-                <w:rStyle w:val="Hyperlink"/>
+          <w:hyperlink w:anchor="_Toc124131386" w:history="1">
+            <w:r>
+              <w:rPr>
+                <w:rStyle w:val="Hiperligao"/>
               </w:rPr>
               <w:t>Introdução</w:t>
             </w:r>
@@ -307,7 +307,7 @@
               <w:rPr>
                 <w:webHidden/>
               </w:rPr>
-              <w:instrText xml:space="preserve"> PAGEREF _Toc124121535 \h </w:instrText>
+              <w:instrText xml:space="preserve"> PAGEREF _Toc124131386 \h </w:instrText>
             </w:r>
             <w:r>
               <w:rPr>
@@ -336,7 +336,7 @@
         </w:p>
         <w:p>
           <w:pPr>
-            <w:pStyle w:val="TOC1"/>
+            <w:pStyle w:val="ndice1"/>
             <w:rPr>
               <w:rFonts w:asciiTheme="minorHAnsi" w:eastAsiaTheme="minorEastAsia" w:hAnsiTheme="minorHAnsi" w:cstheme="minorBidi"/>
               <w:b w:val="0"/>
@@ -344,10 +344,10 @@
               <w:lang w:eastAsia="pt-PT"/>
             </w:rPr>
           </w:pPr>
-          <w:hyperlink w:anchor="_Toc124121536" w:history="1">
-            <w:r>
-              <w:rPr>
-                <w:rStyle w:val="Hyperlink"/>
+          <w:hyperlink w:anchor="_Toc124131387" w:history="1">
+            <w:r>
+              <w:rPr>
+                <w:rStyle w:val="Hiperligao"/>
               </w:rPr>
               <w:t>Funcionalidades</w:t>
             </w:r>
@@ -367,7 +367,7 @@
               <w:rPr>
                 <w:webHidden/>
               </w:rPr>
-              <w:instrText xml:space="preserve"> PAGEREF _Toc124121536 \h </w:instrText>
+              <w:instrText xml:space="preserve"> PAGEREF _Toc124131387 \h </w:instrText>
             </w:r>
             <w:r>
               <w:rPr>
@@ -396,7 +396,7 @@
         </w:p>
         <w:p>
           <w:pPr>
-            <w:pStyle w:val="TOC2"/>
+            <w:pStyle w:val="ndice2"/>
             <w:rPr>
               <w:rFonts w:asciiTheme="minorHAnsi" w:eastAsiaTheme="minorEastAsia" w:hAnsiTheme="minorHAnsi" w:cstheme="minorBidi"/>
               <w:sz w:val="24"/>
@@ -404,10 +404,10 @@
               <w:lang w:eastAsia="pt-PT"/>
             </w:rPr>
           </w:pPr>
-          <w:hyperlink w:anchor="_Toc124121537" w:history="1">
-            <w:r>
-              <w:rPr>
-                <w:rStyle w:val="Hyperlink"/>
+          <w:hyperlink w:anchor="_Toc124131388" w:history="1">
+            <w:r>
+              <w:rPr>
+                <w:rStyle w:val="Hiperligao"/>
               </w:rPr>
               <w:t>Icon e animações</w:t>
             </w:r>
@@ -427,7 +427,7 @@
               <w:rPr>
                 <w:webHidden/>
               </w:rPr>
-              <w:instrText xml:space="preserve"> PAGEREF _Toc124121537 \h </w:instrText>
+              <w:instrText xml:space="preserve"> PAGEREF _Toc124131388 \h </w:instrText>
             </w:r>
             <w:r>
               <w:rPr>
@@ -456,7 +456,7 @@
         </w:p>
         <w:p>
           <w:pPr>
-            <w:pStyle w:val="TOC2"/>
+            <w:pStyle w:val="ndice2"/>
             <w:rPr>
               <w:rFonts w:asciiTheme="minorHAnsi" w:eastAsiaTheme="minorEastAsia" w:hAnsiTheme="minorHAnsi" w:cstheme="minorBidi"/>
               <w:sz w:val="24"/>
@@ -464,10 +464,10 @@
               <w:lang w:eastAsia="pt-PT"/>
             </w:rPr>
           </w:pPr>
-          <w:hyperlink w:anchor="_Toc124121538" w:history="1">
-            <w:r>
-              <w:rPr>
-                <w:rStyle w:val="Hyperlink"/>
+          <w:hyperlink w:anchor="_Toc124131389" w:history="1">
+            <w:r>
+              <w:rPr>
+                <w:rStyle w:val="Hiperligao"/>
               </w:rPr>
               <w:t>Ecrã principal</w:t>
             </w:r>
@@ -487,7 +487,7 @@
               <w:rPr>
                 <w:webHidden/>
               </w:rPr>
-              <w:instrText xml:space="preserve"> PAGEREF _Toc124121538 \h </w:instrText>
+              <w:instrText xml:space="preserve"> PAGEREF _Toc124131389 \h </w:instrText>
             </w:r>
             <w:r>
               <w:rPr>
@@ -516,7 +516,7 @@
         </w:p>
         <w:p>
           <w:pPr>
-            <w:pStyle w:val="TOC2"/>
+            <w:pStyle w:val="ndice2"/>
             <w:rPr>
               <w:rFonts w:asciiTheme="minorHAnsi" w:eastAsiaTheme="minorEastAsia" w:hAnsiTheme="minorHAnsi" w:cstheme="minorBidi"/>
               <w:sz w:val="24"/>
@@ -524,10 +524,10 @@
               <w:lang w:eastAsia="pt-PT"/>
             </w:rPr>
           </w:pPr>
-          <w:hyperlink w:anchor="_Toc124121539" w:history="1">
-            <w:r>
-              <w:rPr>
-                <w:rStyle w:val="Hyperlink"/>
+          <w:hyperlink w:anchor="_Toc124131390" w:history="1">
+            <w:r>
+              <w:rPr>
+                <w:rStyle w:val="Hiperligao"/>
               </w:rPr>
               <w:t>Ecrã de edição</w:t>
             </w:r>
@@ -547,7 +547,7 @@
               <w:rPr>
                 <w:webHidden/>
               </w:rPr>
-              <w:instrText xml:space="preserve"> PAGEREF _Toc124121539 \h </w:instrText>
+              <w:instrText xml:space="preserve"> PAGEREF _Toc124131390 \h </w:instrText>
             </w:r>
             <w:r>
               <w:rPr>
@@ -576,7 +576,7 @@
         </w:p>
         <w:p>
           <w:pPr>
-            <w:pStyle w:val="TOC2"/>
+            <w:pStyle w:val="ndice2"/>
             <w:rPr>
               <w:rFonts w:asciiTheme="minorHAnsi" w:eastAsiaTheme="minorEastAsia" w:hAnsiTheme="minorHAnsi" w:cstheme="minorBidi"/>
               <w:sz w:val="24"/>
@@ -584,10 +584,10 @@
               <w:lang w:eastAsia="pt-PT"/>
             </w:rPr>
           </w:pPr>
-          <w:hyperlink w:anchor="_Toc124121540" w:history="1">
-            <w:r>
-              <w:rPr>
-                <w:rStyle w:val="Hyperlink"/>
+          <w:hyperlink w:anchor="_Toc124131391" w:history="1">
+            <w:r>
+              <w:rPr>
+                <w:rStyle w:val="Hiperligao"/>
               </w:rPr>
               <w:t>Utilização da API</w:t>
             </w:r>
@@ -607,7 +607,7 @@
               <w:rPr>
                 <w:webHidden/>
               </w:rPr>
-              <w:instrText xml:space="preserve"> PAGEREF _Toc124121540 \h </w:instrText>
+              <w:instrText xml:space="preserve"> PAGEREF _Toc124131391 \h </w:instrText>
             </w:r>
             <w:r>
               <w:rPr>
@@ -636,7 +636,7 @@
         </w:p>
         <w:p>
           <w:pPr>
-            <w:pStyle w:val="TOC2"/>
+            <w:pStyle w:val="ndice2"/>
             <w:rPr>
               <w:rFonts w:asciiTheme="minorHAnsi" w:eastAsiaTheme="minorEastAsia" w:hAnsiTheme="minorHAnsi" w:cstheme="minorBidi"/>
               <w:sz w:val="24"/>
@@ -644,10 +644,10 @@
               <w:lang w:eastAsia="pt-PT"/>
             </w:rPr>
           </w:pPr>
-          <w:hyperlink w:anchor="_Toc124121541" w:history="1">
-            <w:r>
-              <w:rPr>
-                <w:rStyle w:val="Hyperlink"/>
+          <w:hyperlink w:anchor="_Toc124131392" w:history="1">
+            <w:r>
+              <w:rPr>
+                <w:rStyle w:val="Hiperligao"/>
               </w:rPr>
               <w:t>Persistência de ementas</w:t>
             </w:r>
@@ -667,7 +667,7 @@
               <w:rPr>
                 <w:webHidden/>
               </w:rPr>
-              <w:instrText xml:space="preserve"> PAGEREF _Toc124121541 \h </w:instrText>
+              <w:instrText xml:space="preserve"> PAGEREF _Toc124131392 \h </w:instrText>
             </w:r>
             <w:r>
               <w:rPr>
@@ -684,7 +684,7 @@
               <w:rPr>
                 <w:webHidden/>
               </w:rPr>
-              <w:t>5</w:t>
+              <w:t>6</w:t>
             </w:r>
             <w:r>
               <w:rPr>
@@ -696,7 +696,7 @@
         </w:p>
         <w:p>
           <w:pPr>
-            <w:pStyle w:val="TOC2"/>
+            <w:pStyle w:val="ndice2"/>
             <w:rPr>
               <w:rFonts w:asciiTheme="minorHAnsi" w:eastAsiaTheme="minorEastAsia" w:hAnsiTheme="minorHAnsi" w:cstheme="minorBidi"/>
               <w:sz w:val="24"/>
@@ -704,10 +704,10 @@
               <w:lang w:eastAsia="pt-PT"/>
             </w:rPr>
           </w:pPr>
-          <w:hyperlink w:anchor="_Toc124121542" w:history="1">
-            <w:r>
-              <w:rPr>
-                <w:rStyle w:val="Hyperlink"/>
+          <w:hyperlink w:anchor="_Toc124131393" w:history="1">
+            <w:r>
+              <w:rPr>
+                <w:rStyle w:val="Hiperligao"/>
               </w:rPr>
               <w:t>Apresentação das imagens dos menus</w:t>
             </w:r>
@@ -727,7 +727,7 @@
               <w:rPr>
                 <w:webHidden/>
               </w:rPr>
-              <w:instrText xml:space="preserve"> PAGEREF _Toc124121542 \h </w:instrText>
+              <w:instrText xml:space="preserve"> PAGEREF _Toc124131393 \h </w:instrText>
             </w:r>
             <w:r>
               <w:rPr>
@@ -745,66 +745,6 @@
                 <w:webHidden/>
               </w:rPr>
               <w:t>6</w:t>
-            </w:r>
-            <w:r>
-              <w:rPr>
-                <w:webHidden/>
-              </w:rPr>
-              <w:fldChar w:fldCharType="end"/>
-            </w:r>
-          </w:hyperlink>
-        </w:p>
-        <w:p>
-          <w:pPr>
-            <w:pStyle w:val="TOC1"/>
-            <w:rPr>
-              <w:rFonts w:asciiTheme="minorHAnsi" w:eastAsiaTheme="minorEastAsia" w:hAnsiTheme="minorHAnsi" w:cstheme="minorBidi"/>
-              <w:b w:val="0"/>
-              <w:bCs w:val="0"/>
-              <w:lang w:eastAsia="pt-PT"/>
-            </w:rPr>
-          </w:pPr>
-          <w:hyperlink w:anchor="_Toc124121543" w:history="1">
-            <w:r>
-              <w:rPr>
-                <w:rStyle w:val="Hyperlink"/>
-              </w:rPr>
-              <w:t>Funcionalidades Não Implementadas</w:t>
-            </w:r>
-            <w:r>
-              <w:rPr>
-                <w:webHidden/>
-              </w:rPr>
-              <w:tab/>
-            </w:r>
-            <w:r>
-              <w:rPr>
-                <w:webHidden/>
-              </w:rPr>
-              <w:fldChar w:fldCharType="begin"/>
-            </w:r>
-            <w:r>
-              <w:rPr>
-                <w:webHidden/>
-              </w:rPr>
-              <w:instrText xml:space="preserve"> PAGEREF _Toc124121543 \h </w:instrText>
-            </w:r>
-            <w:r>
-              <w:rPr>
-                <w:webHidden/>
-              </w:rPr>
-            </w:r>
-            <w:r>
-              <w:rPr>
-                <w:webHidden/>
-              </w:rPr>
-              <w:fldChar w:fldCharType="separate"/>
-            </w:r>
-            <w:r>
-              <w:rPr>
-                <w:webHidden/>
-              </w:rPr>
-              <w:t>7</w:t>
             </w:r>
             <w:r>
               <w:rPr>
@@ -844,7 +784,7 @@
     </w:p>
     <w:p>
       <w:pPr>
-        <w:pStyle w:val="Heading1"/>
+        <w:pStyle w:val="Ttulo1"/>
         <w:tabs>
           <w:tab w:val="center" w:pos="4252"/>
         </w:tabs>
@@ -854,7 +794,7 @@
         <w:lastRenderedPageBreak/>
         <w:tab/>
       </w:r>
-      <w:bookmarkStart w:id="1" w:name="_Toc124121535"/>
+      <w:bookmarkStart w:id="1" w:name="_Toc124131386"/>
       <w:r>
         <w:t>Introdução</w:t>
       </w:r>
@@ -869,7 +809,6 @@
     </w:p>
     <w:p>
       <w:pPr>
-        <w:ind w:firstLine="720"/>
         <w:jc w:val="both"/>
       </w:pPr>
       <w:r>
@@ -905,9 +844,9 @@
     </w:p>
     <w:p>
       <w:pPr>
-        <w:pStyle w:val="Heading1"/>
-      </w:pPr>
-      <w:bookmarkStart w:id="2" w:name="_Toc124121536"/>
+        <w:pStyle w:val="Ttulo1"/>
+      </w:pPr>
+      <w:bookmarkStart w:id="2" w:name="_Toc124131387"/>
       <w:r>
         <w:lastRenderedPageBreak/>
         <w:t>Funcionalidades</w:t>
@@ -916,14 +855,14 @@
     </w:p>
     <w:p>
       <w:pPr>
-        <w:pStyle w:val="Heading2"/>
-      </w:pPr>
-    </w:p>
-    <w:p>
-      <w:pPr>
-        <w:pStyle w:val="Heading2"/>
-      </w:pPr>
-      <w:bookmarkStart w:id="3" w:name="_Toc124121537"/>
+        <w:pStyle w:val="Ttulo2"/>
+      </w:pPr>
+    </w:p>
+    <w:p>
+      <w:pPr>
+        <w:pStyle w:val="Ttulo2"/>
+      </w:pPr>
+      <w:bookmarkStart w:id="3" w:name="_Toc124131388"/>
       <w:proofErr w:type="spellStart"/>
       <w:r>
         <w:t>I</w:t>
@@ -950,15 +889,36 @@
       </w:r>
       <w:proofErr w:type="spellEnd"/>
       <w:r>
-        <w:t xml:space="preserve"> da aplicação foi alterado através do Android </w:t>
+        <w:t xml:space="preserve"> da aplicação foi alterado através do </w:t>
+      </w:r>
+      <w:r>
+        <w:rPr>
+          <w:color w:val="B863FF"/>
+        </w:rPr>
+        <w:t xml:space="preserve">Android </w:t>
       </w:r>
       <w:proofErr w:type="spellStart"/>
       <w:r>
+        <w:rPr>
+          <w:color w:val="B863FF"/>
+        </w:rPr>
         <w:t>Studio</w:t>
       </w:r>
       <w:proofErr w:type="spellEnd"/>
       <w:r>
-        <w:t xml:space="preserve">. Adicionalmente, como alguns membros do grupo possuem dispositivos Apple (como um iPhone e Mac) alterámos também o </w:t>
+        <w:t xml:space="preserve">. Adicionalmente, </w:t>
+      </w:r>
+      <w:r>
+        <w:t>visto que alguns dos membros do grupo possuía</w:t>
+      </w:r>
+      <w:r>
+        <w:t xml:space="preserve"> dispositivos Apple (como um iPhone e Mac)</w:t>
+      </w:r>
+      <w:r>
+        <w:t xml:space="preserve">, </w:t>
+      </w:r>
+      <w:r>
+        <w:t xml:space="preserve">alterámos também o </w:t>
       </w:r>
       <w:proofErr w:type="spellStart"/>
       <w:r>
@@ -982,7 +942,16 @@
       </w:r>
       <w:proofErr w:type="spellEnd"/>
       <w:r>
-        <w:t xml:space="preserve"> Hero para animar as transições entre a página inicial e o ecrã de edição e vice-versa. Os </w:t>
+        <w:t xml:space="preserve"> </w:t>
+      </w:r>
+      <w:r>
+        <w:rPr>
+          <w:color w:val="B863FF"/>
+        </w:rPr>
+        <w:t xml:space="preserve">Hero </w:t>
+      </w:r>
+      <w:r>
+        <w:t xml:space="preserve">para animar as transições entre a página inicial e o ecrã de edição e vice-versa. Os </w:t>
       </w:r>
       <w:proofErr w:type="spellStart"/>
       <w:r>
@@ -995,7 +964,7 @@
     </w:p>
     <w:p>
       <w:pPr>
-        <w:pStyle w:val="Heading2"/>
+        <w:pStyle w:val="Ttulo2"/>
       </w:pPr>
     </w:p>
     <w:p>
@@ -1197,9 +1166,9 @@
     <w:p/>
     <w:p>
       <w:pPr>
-        <w:pStyle w:val="Heading2"/>
-      </w:pPr>
-      <w:bookmarkStart w:id="4" w:name="_Toc124121538"/>
+        <w:pStyle w:val="Ttulo2"/>
+      </w:pPr>
+      <w:bookmarkStart w:id="4" w:name="_Toc124131389"/>
       <w:r>
         <w:rPr>
           <w:noProof/>
@@ -1282,6 +1251,9 @@
       </w:r>
       <w:proofErr w:type="spellStart"/>
       <w:r>
+        <w:rPr>
+          <w:color w:val="B863FF"/>
+        </w:rPr>
         <w:t>MealCard</w:t>
       </w:r>
       <w:proofErr w:type="spellEnd"/>
@@ -1290,11 +1262,20 @@
       </w:r>
       <w:proofErr w:type="spellStart"/>
       <w:r>
+        <w:rPr>
+          <w:color w:val="B863FF"/>
+        </w:rPr>
         <w:t>ListView</w:t>
       </w:r>
       <w:proofErr w:type="spellEnd"/>
       <w:r>
-        <w:t xml:space="preserve"> com </w:t>
+        <w:rPr>
+          <w:color w:val="B863FF"/>
+        </w:rPr>
+        <w:t xml:space="preserve"> </w:t>
+      </w:r>
+      <w:r>
+        <w:t xml:space="preserve">com </w:t>
       </w:r>
       <w:proofErr w:type="spellStart"/>
       <w:r>
@@ -1353,9 +1334,9 @@
     </w:p>
     <w:p>
       <w:pPr>
-        <w:pStyle w:val="Heading2"/>
-      </w:pPr>
-      <w:bookmarkStart w:id="5" w:name="_Toc124121539"/>
+        <w:pStyle w:val="Ttulo2"/>
+      </w:pPr>
+      <w:bookmarkStart w:id="5" w:name="_Toc124131390"/>
       <w:r>
         <w:lastRenderedPageBreak/>
         <w:t>Ecrã de edição</w:t>
@@ -1439,11 +1420,20 @@
       </w:r>
       <w:proofErr w:type="spellStart"/>
       <w:r>
+        <w:rPr>
+          <w:color w:val="B863FF"/>
+        </w:rPr>
         <w:t>TextFormFields</w:t>
       </w:r>
       <w:proofErr w:type="spellEnd"/>
       <w:r>
-        <w:t xml:space="preserve"> que permitem ao utilizador inserir a nova informação.</w:t>
+        <w:rPr>
+          <w:color w:val="B863FF"/>
+        </w:rPr>
+        <w:t xml:space="preserve"> </w:t>
+      </w:r>
+      <w:r>
+        <w:t>que permitem ao utilizador inserir a nova informação.</w:t>
       </w:r>
     </w:p>
     <w:p>
@@ -1474,11 +1464,20 @@
       </w:r>
       <w:proofErr w:type="spellStart"/>
       <w:r>
+        <w:rPr>
+          <w:color w:val="B863FF"/>
+        </w:rPr>
         <w:t>FloatingActionButton</w:t>
       </w:r>
       <w:proofErr w:type="spellEnd"/>
       <w:r>
-        <w:t xml:space="preserve"> que permite ao utilizador submeter as alterações efetuadas. Se esta operação for efetuada com sucesso, o utilizador é redirecionado para o ecrã principal e a informação presente nos </w:t>
+        <w:rPr>
+          <w:color w:val="B863FF"/>
+        </w:rPr>
+        <w:t xml:space="preserve"> </w:t>
+      </w:r>
+      <w:r>
+        <w:t xml:space="preserve">que permite ao utilizador submeter as alterações efetuadas. Se esta operação for efetuada com sucesso, o utilizador é redirecionado para o ecrã principal e a informação presente nos </w:t>
       </w:r>
       <w:proofErr w:type="spellStart"/>
       <w:r>
@@ -1491,42 +1490,267 @@
     </w:p>
     <w:p>
       <w:pPr>
-        <w:pStyle w:val="Heading2"/>
-      </w:pPr>
-    </w:p>
-    <w:p>
-      <w:pPr>
-        <w:pStyle w:val="Heading2"/>
-      </w:pPr>
-    </w:p>
-    <w:p>
-      <w:pPr>
-        <w:pStyle w:val="Heading2"/>
-      </w:pPr>
-    </w:p>
-    <w:p>
-      <w:pPr>
-        <w:pStyle w:val="Heading2"/>
-      </w:pPr>
-      <w:bookmarkStart w:id="6" w:name="_Toc124121540"/>
+        <w:pStyle w:val="Ttulo2"/>
+      </w:pPr>
+    </w:p>
+    <w:p>
+      <w:pPr>
+        <w:pStyle w:val="Ttulo2"/>
+      </w:pPr>
+    </w:p>
+    <w:p>
+      <w:pPr>
+        <w:pStyle w:val="Ttulo2"/>
+      </w:pPr>
+    </w:p>
+    <w:p>
+      <w:pPr>
+        <w:pStyle w:val="Ttulo2"/>
+      </w:pPr>
+      <w:bookmarkStart w:id="6" w:name="_Toc124131391"/>
       <w:r>
         <w:t>Utilização da API</w:t>
       </w:r>
       <w:bookmarkEnd w:id="6"/>
     </w:p>
     <w:p>
+      <w:pPr>
+        <w:jc w:val="both"/>
+      </w:pPr>
       <w:r>
         <w:t>Para tirar partido da API</w:t>
+      </w:r>
+      <w:r>
+        <w:t xml:space="preserve"> </w:t>
+      </w:r>
+      <w:r>
+        <w:t xml:space="preserve">utilizámos o </w:t>
+      </w:r>
+      <w:r>
+        <w:t>plugin</w:t>
+      </w:r>
+      <w:r>
+        <w:t xml:space="preserve"> </w:t>
+      </w:r>
+      <w:proofErr w:type="spellStart"/>
+      <w:r>
+        <w:rPr>
+          <w:color w:val="B863FF"/>
+        </w:rPr>
+        <w:t>http</w:t>
+      </w:r>
+      <w:proofErr w:type="spellEnd"/>
+      <w:r>
+        <w:rPr>
+          <w:color w:val="B863FF"/>
+        </w:rPr>
+        <w:t xml:space="preserve"> </w:t>
+      </w:r>
+      <w:r>
+        <w:t>que nos permitiu fazer pedidos GET e POST à API que por sua vez retornava uma resposta a</w:t>
+      </w:r>
+      <w:r>
+        <w:t xml:space="preserve"> um</w:t>
+      </w:r>
+      <w:r>
+        <w:t xml:space="preserve"> pedido.</w:t>
+      </w:r>
+    </w:p>
+    <w:p>
+      <w:pPr>
+        <w:jc w:val="both"/>
+      </w:pPr>
+      <w:r>
+        <w:t xml:space="preserve">Utilizámos o método GET na página principal para atualizar as </w:t>
+      </w:r>
+      <w:proofErr w:type="spellStart"/>
+      <w:r>
+        <w:t>shared</w:t>
+      </w:r>
+      <w:proofErr w:type="spellEnd"/>
+      <w:r>
+        <w:t xml:space="preserve"> </w:t>
+      </w:r>
+      <w:proofErr w:type="spellStart"/>
+      <w:r>
+        <w:t>preferences</w:t>
+      </w:r>
+      <w:proofErr w:type="spellEnd"/>
+      <w:r>
+        <w:t xml:space="preserve"> e na página de edição para obter a imagem do menu em base64</w:t>
+      </w:r>
+      <w:r>
+        <w:t>.</w:t>
+      </w:r>
+    </w:p>
+    <w:p/>
+    <w:p>
+      <w:r>
+        <w:rPr>
+          <w:noProof/>
+        </w:rPr>
+        <w:drawing>
+          <wp:inline distT="0" distB="0" distL="0" distR="0" wp14:anchorId="13EB5BA6" wp14:editId="7F814832">
+            <wp:extent cx="3053592" cy="527124"/>
+            <wp:effectExtent l="0" t="0" r="0" b="0"/>
+            <wp:docPr id="11" name="Imagem 11" descr="Uma imagem com texto&#10;&#10;Descrição gerada automaticamente"/>
+            <wp:cNvGraphicFramePr>
+              <a:graphicFrameLocks xmlns:a="http://schemas.openxmlformats.org/drawingml/2006/main" noChangeAspect="1"/>
+            </wp:cNvGraphicFramePr>
+            <a:graphic xmlns:a="http://schemas.openxmlformats.org/drawingml/2006/main">
+              <a:graphicData uri="http://schemas.openxmlformats.org/drawingml/2006/picture">
+                <pic:pic xmlns:pic="http://schemas.openxmlformats.org/drawingml/2006/picture">
+                  <pic:nvPicPr>
+                    <pic:cNvPr id="11" name="Imagem 11" descr="Uma imagem com texto&#10;&#10;Descrição gerada automaticamente"/>
+                    <pic:cNvPicPr/>
+                  </pic:nvPicPr>
+                  <pic:blipFill>
+                    <a:blip r:embed="rId14" cstate="print">
+                      <a:extLst>
+                        <a:ext uri="{28A0092B-C50C-407E-A947-70E740481C1C}">
+                          <a14:useLocalDpi xmlns:a14="http://schemas.microsoft.com/office/drawing/2010/main" val="0"/>
+                        </a:ext>
+                      </a:extLst>
+                    </a:blip>
+                    <a:stretch>
+                      <a:fillRect/>
+                    </a:stretch>
+                  </pic:blipFill>
+                  <pic:spPr>
+                    <a:xfrm>
+                      <a:off x="0" y="0"/>
+                      <a:ext cx="3215601" cy="555091"/>
+                    </a:xfrm>
+                    <a:prstGeom prst="rect">
+                      <a:avLst/>
+                    </a:prstGeom>
+                  </pic:spPr>
+                </pic:pic>
+              </a:graphicData>
+            </a:graphic>
+          </wp:inline>
+        </w:drawing>
+      </w:r>
+      <w:r>
+        <w:t xml:space="preserve">  </w:t>
+      </w:r>
+      <w:r>
+        <w:rPr>
+          <w:noProof/>
+        </w:rPr>
+        <w:drawing>
+          <wp:inline distT="0" distB="0" distL="0" distR="0" wp14:anchorId="78C484F8" wp14:editId="71889B75">
+            <wp:extent cx="2248920" cy="538154"/>
+            <wp:effectExtent l="0" t="0" r="0" b="0"/>
+            <wp:docPr id="12" name="Imagem 12" descr="Uma imagem com texto&#10;&#10;Descrição gerada automaticamente"/>
+            <wp:cNvGraphicFramePr>
+              <a:graphicFrameLocks xmlns:a="http://schemas.openxmlformats.org/drawingml/2006/main" noChangeAspect="1"/>
+            </wp:cNvGraphicFramePr>
+            <a:graphic xmlns:a="http://schemas.openxmlformats.org/drawingml/2006/main">
+              <a:graphicData uri="http://schemas.openxmlformats.org/drawingml/2006/picture">
+                <pic:pic xmlns:pic="http://schemas.openxmlformats.org/drawingml/2006/picture">
+                  <pic:nvPicPr>
+                    <pic:cNvPr id="12" name="Imagem 12" descr="Uma imagem com texto&#10;&#10;Descrição gerada automaticamente"/>
+                    <pic:cNvPicPr/>
+                  </pic:nvPicPr>
+                  <pic:blipFill>
+                    <a:blip r:embed="rId15" cstate="print">
+                      <a:extLst>
+                        <a:ext uri="{28A0092B-C50C-407E-A947-70E740481C1C}">
+                          <a14:useLocalDpi xmlns:a14="http://schemas.microsoft.com/office/drawing/2010/main" val="0"/>
+                        </a:ext>
+                      </a:extLst>
+                    </a:blip>
+                    <a:stretch>
+                      <a:fillRect/>
+                    </a:stretch>
+                  </pic:blipFill>
+                  <pic:spPr>
+                    <a:xfrm>
+                      <a:off x="0" y="0"/>
+                      <a:ext cx="2405244" cy="575561"/>
+                    </a:xfrm>
+                    <a:prstGeom prst="rect">
+                      <a:avLst/>
+                    </a:prstGeom>
+                  </pic:spPr>
+                </pic:pic>
+              </a:graphicData>
+            </a:graphic>
+          </wp:inline>
+        </w:drawing>
       </w:r>
     </w:p>
     <w:p/>
     <w:p/>
     <w:p>
       <w:pPr>
-        <w:pStyle w:val="Heading2"/>
-      </w:pPr>
-      <w:bookmarkStart w:id="7" w:name="_Toc124121541"/>
-      <w:r>
+        <w:jc w:val="both"/>
+      </w:pPr>
+      <w:r>
+        <w:t>Já no método POST tivemos de definir um cabeçalho para enviar no pedido e preenchemos um JSON com a informação necessária para atualizar o menu.</w:t>
+      </w:r>
+    </w:p>
+    <w:p>
+      <w:pPr>
+        <w:jc w:val="both"/>
+      </w:pPr>
+    </w:p>
+    <w:p>
+      <w:r>
+        <w:rPr>
+          <w:noProof/>
+        </w:rPr>
+        <w:drawing>
+          <wp:inline distT="0" distB="0" distL="0" distR="0" wp14:anchorId="4E37647E" wp14:editId="27BE3002">
+            <wp:extent cx="5400040" cy="1852295"/>
+            <wp:effectExtent l="0" t="0" r="0" b="1905"/>
+            <wp:docPr id="13" name="Imagem 13" descr="Uma imagem com texto&#10;&#10;Descrição gerada automaticamente"/>
+            <wp:cNvGraphicFramePr>
+              <a:graphicFrameLocks xmlns:a="http://schemas.openxmlformats.org/drawingml/2006/main" noChangeAspect="1"/>
+            </wp:cNvGraphicFramePr>
+            <a:graphic xmlns:a="http://schemas.openxmlformats.org/drawingml/2006/main">
+              <a:graphicData uri="http://schemas.openxmlformats.org/drawingml/2006/picture">
+                <pic:pic xmlns:pic="http://schemas.openxmlformats.org/drawingml/2006/picture">
+                  <pic:nvPicPr>
+                    <pic:cNvPr id="13" name="Imagem 13" descr="Uma imagem com texto&#10;&#10;Descrição gerada automaticamente"/>
+                    <pic:cNvPicPr/>
+                  </pic:nvPicPr>
+                  <pic:blipFill>
+                    <a:blip r:embed="rId16" cstate="print">
+                      <a:extLst>
+                        <a:ext uri="{28A0092B-C50C-407E-A947-70E740481C1C}">
+                          <a14:useLocalDpi xmlns:a14="http://schemas.microsoft.com/office/drawing/2010/main" val="0"/>
+                        </a:ext>
+                      </a:extLst>
+                    </a:blip>
+                    <a:stretch>
+                      <a:fillRect/>
+                    </a:stretch>
+                  </pic:blipFill>
+                  <pic:spPr>
+                    <a:xfrm>
+                      <a:off x="0" y="0"/>
+                      <a:ext cx="5400040" cy="1852295"/>
+                    </a:xfrm>
+                    <a:prstGeom prst="rect">
+                      <a:avLst/>
+                    </a:prstGeom>
+                  </pic:spPr>
+                </pic:pic>
+              </a:graphicData>
+            </a:graphic>
+          </wp:inline>
+        </w:drawing>
+      </w:r>
+    </w:p>
+    <w:p>
+      <w:pPr>
+        <w:pStyle w:val="Ttulo2"/>
+      </w:pPr>
+      <w:bookmarkStart w:id="7" w:name="_Toc124131392"/>
+      <w:r>
+        <w:lastRenderedPageBreak/>
         <w:t>Persistência de ementas</w:t>
       </w:r>
       <w:bookmarkEnd w:id="7"/>
@@ -1536,15 +1760,30 @@
         <w:jc w:val="both"/>
       </w:pPr>
       <w:r>
-        <w:t xml:space="preserve">Para que o utilizador possa ter acesso à ementa offline, utilizámos o plugin </w:t>
+        <w:t xml:space="preserve">Para que o utilizador possa ter acesso à ementa offline, utilizámos o </w:t>
+      </w:r>
+      <w:r>
+        <w:t>plugin</w:t>
+      </w:r>
+      <w:r>
+        <w:t xml:space="preserve"> </w:t>
       </w:r>
       <w:proofErr w:type="spellStart"/>
       <w:r>
+        <w:rPr>
+          <w:color w:val="B863FF"/>
+        </w:rPr>
         <w:t>shared-preferences</w:t>
       </w:r>
       <w:proofErr w:type="spellEnd"/>
       <w:r>
-        <w:t xml:space="preserve"> para</w:t>
+        <w:rPr>
+          <w:color w:val="B863FF"/>
+        </w:rPr>
+        <w:t xml:space="preserve"> </w:t>
+      </w:r>
+      <w:r>
+        <w:t>para</w:t>
       </w:r>
       <w:r>
         <w:t xml:space="preserve"> que sempre que o utilizador carregue no botão de atualizar o menu este seja guardado nas </w:t>
@@ -1575,6 +1814,39 @@
       </w:r>
       <w:r>
         <w:t>.</w:t>
+      </w:r>
+    </w:p>
+    <w:p>
+      <w:pPr>
+        <w:jc w:val="both"/>
+      </w:pPr>
+      <w:r>
+        <w:t xml:space="preserve">O plugin </w:t>
+      </w:r>
+      <w:proofErr w:type="spellStart"/>
+      <w:r>
+        <w:rPr>
+          <w:color w:val="B863FF"/>
+        </w:rPr>
+        <w:t>dart-convert</w:t>
+      </w:r>
+      <w:proofErr w:type="spellEnd"/>
+      <w:r>
+        <w:rPr>
+          <w:color w:val="B863FF"/>
+        </w:rPr>
+        <w:t xml:space="preserve"> </w:t>
+      </w:r>
+      <w:r>
+        <w:t xml:space="preserve">também foi muito utilizado para efetuar conversões de </w:t>
+      </w:r>
+      <w:proofErr w:type="spellStart"/>
+      <w:r>
+        <w:t>strings</w:t>
+      </w:r>
+      <w:proofErr w:type="spellEnd"/>
+      <w:r>
+        <w:t xml:space="preserve"> para objetos JSON. Para além disso utilizámos este mesmo plugin para converter uma imagem para base64, como irá ser mostrado mais à frente neste relatório.</w:t>
       </w:r>
     </w:p>
     <w:p>
@@ -1606,7 +1878,7 @@
                     <pic:cNvPicPr/>
                   </pic:nvPicPr>
                   <pic:blipFill>
-                    <a:blip r:embed="rId14"/>
+                    <a:blip r:embed="rId17"/>
                     <a:stretch>
                       <a:fillRect/>
                     </a:stretch>
@@ -1652,7 +1924,7 @@
                     <pic:cNvPicPr/>
                   </pic:nvPicPr>
                   <pic:blipFill>
-                    <a:blip r:embed="rId15" cstate="print">
+                    <a:blip r:embed="rId18" cstate="print">
                       <a:extLst>
                         <a:ext uri="{28A0092B-C50C-407E-A947-70E740481C1C}">
                           <a14:useLocalDpi xmlns:a14="http://schemas.microsoft.com/office/drawing/2010/main" val="0"/>
@@ -1680,7 +1952,6 @@
       </w:r>
     </w:p>
     <w:p/>
-    <w:p/>
     <w:p>
       <w:pPr>
         <w:rPr>
@@ -1690,32 +1961,40 @@
           <w:szCs w:val="26"/>
         </w:rPr>
       </w:pPr>
-      <w:r>
-        <w:br w:type="page"/>
-      </w:r>
-    </w:p>
-    <w:p>
-      <w:pPr>
-        <w:pStyle w:val="Heading2"/>
-      </w:pPr>
-      <w:bookmarkStart w:id="8" w:name="_Toc124121542"/>
-      <w:r>
-        <w:lastRenderedPageBreak/>
+    </w:p>
+    <w:p>
+      <w:pPr>
+        <w:pStyle w:val="Ttulo2"/>
+      </w:pPr>
+      <w:bookmarkStart w:id="8" w:name="_Toc124131393"/>
+      <w:r>
         <w:t>Apresentação das imagens dos menus</w:t>
       </w:r>
       <w:bookmarkEnd w:id="8"/>
     </w:p>
     <w:p>
+      <w:pPr>
+        <w:jc w:val="both"/>
+      </w:pPr>
       <w:r>
         <w:t xml:space="preserve">Em relação à apresentação das imagens dos menus, de modo a sabermos que imagem apresentar recorremos a operadores ternários de modo a identificar a imagem de acordo com o dia da semana. Na figura a baixo apresentamos uma parcialidade do código relativo à criação da </w:t>
       </w:r>
       <w:proofErr w:type="spellStart"/>
       <w:r>
+        <w:rPr>
+          <w:color w:val="B863FF"/>
+        </w:rPr>
         <w:t>MealCard</w:t>
       </w:r>
       <w:proofErr w:type="spellEnd"/>
       <w:r>
-        <w:t xml:space="preserve"> que compõem as todas as informações para cada dia da semana e imagem.</w:t>
+        <w:rPr>
+          <w:color w:val="B863FF"/>
+        </w:rPr>
+        <w:t xml:space="preserve"> </w:t>
+      </w:r>
+      <w:r>
+        <w:t>que compõem as todas as informações para cada dia da semana e imagem.</w:t>
       </w:r>
     </w:p>
     <w:p>
@@ -1751,7 +2030,7 @@
                     <pic:cNvPicPr/>
                   </pic:nvPicPr>
                   <pic:blipFill>
-                    <a:blip r:embed="rId16" cstate="print">
+                    <a:blip r:embed="rId19" cstate="print">
                       <a:extLst>
                         <a:ext uri="{28A0092B-C50C-407E-A947-70E740481C1C}">
                           <a14:useLocalDpi xmlns:a14="http://schemas.microsoft.com/office/drawing/2010/main" val="0"/>
@@ -1822,7 +2101,7 @@
                     <pic:cNvPicPr/>
                   </pic:nvPicPr>
                   <pic:blipFill>
-                    <a:blip r:embed="rId17">
+                    <a:blip r:embed="rId20">
                       <a:extLst>
                         <a:ext uri="{28A0092B-C50C-407E-A947-70E740481C1C}">
                           <a14:useLocalDpi xmlns:a14="http://schemas.microsoft.com/office/drawing/2010/main" val="0"/>
@@ -1878,7 +2157,39 @@
           <w:sz w:val="26"/>
           <w:szCs w:val="26"/>
         </w:rPr>
-        <w:t xml:space="preserve"> caso não haja imagem para o dia da semana em questão. Na figura a baixo podes ver um excerto de código representativo do modo de obtenção do </w:t>
+        <w:t xml:space="preserve"> caso não haja imagem para o dia da semana em questão. Na figura a baixo pode</w:t>
+      </w:r>
+      <w:r>
+        <w:rPr>
+          <w:rFonts w:asciiTheme="majorHAnsi" w:eastAsiaTheme="majorEastAsia" w:hAnsiTheme="majorHAnsi" w:cstheme="majorBidi"/>
+          <w:sz w:val="26"/>
+          <w:szCs w:val="26"/>
+        </w:rPr>
+        <w:t xml:space="preserve"> ser</w:t>
+      </w:r>
+      <w:r>
+        <w:rPr>
+          <w:rFonts w:asciiTheme="majorHAnsi" w:eastAsiaTheme="majorEastAsia" w:hAnsiTheme="majorHAnsi" w:cstheme="majorBidi"/>
+          <w:sz w:val="26"/>
+          <w:szCs w:val="26"/>
+        </w:rPr>
+        <w:t xml:space="preserve"> v</w:t>
+      </w:r>
+      <w:r>
+        <w:rPr>
+          <w:rFonts w:asciiTheme="majorHAnsi" w:eastAsiaTheme="majorEastAsia" w:hAnsiTheme="majorHAnsi" w:cstheme="majorBidi"/>
+          <w:sz w:val="26"/>
+          <w:szCs w:val="26"/>
+        </w:rPr>
+        <w:t>isto</w:t>
+      </w:r>
+      <w:r>
+        <w:rPr>
+          <w:rFonts w:asciiTheme="majorHAnsi" w:eastAsiaTheme="majorEastAsia" w:hAnsiTheme="majorHAnsi" w:cstheme="majorBidi"/>
+          <w:sz w:val="26"/>
+          <w:szCs w:val="26"/>
+        </w:rPr>
+        <w:t xml:space="preserve"> um excerto de código representativo do modo de obtenção do </w:t>
       </w:r>
       <w:proofErr w:type="spellStart"/>
       <w:r>
@@ -1923,6 +2234,7 @@
           <w:sz w:val="32"/>
           <w:szCs w:val="32"/>
         </w:rPr>
+        <w:lastRenderedPageBreak/>
         <w:drawing>
           <wp:anchor distT="0" distB="0" distL="114300" distR="114300" simplePos="0" relativeHeight="251664384" behindDoc="0" locked="0" layoutInCell="1" allowOverlap="1" wp14:anchorId="08A63350" wp14:editId="0F3F010C">
             <wp:simplePos x="0" y="0"/>
@@ -1947,7 +2259,7 @@
                     <pic:cNvPicPr/>
                   </pic:nvPicPr>
                   <pic:blipFill>
-                    <a:blip r:embed="rId18">
+                    <a:blip r:embed="rId21">
                       <a:extLst>
                         <a:ext uri="{28A0092B-C50C-407E-A947-70E740481C1C}">
                           <a14:useLocalDpi xmlns:a14="http://schemas.microsoft.com/office/drawing/2010/main" val="0"/>
@@ -2006,57 +2318,10 @@
       <w:r>
         <w:t xml:space="preserve"> para que seja possível carregar a imagem através da rede.</w:t>
       </w:r>
-      <w:r>
-        <w:br w:type="page"/>
-      </w:r>
-    </w:p>
-    <w:p>
-      <w:pPr>
-        <w:pStyle w:val="Heading1"/>
-      </w:pPr>
-      <w:bookmarkStart w:id="10" w:name="_Toc124121543"/>
-      <w:r>
-        <w:lastRenderedPageBreak/>
-        <w:t>Funcionalidades Não Implementadas</w:t>
-      </w:r>
-      <w:bookmarkEnd w:id="10"/>
-    </w:p>
-    <w:p>
-      <w:pPr>
-        <w:rPr>
-          <w:color w:val="BB5159"/>
-          <w:sz w:val="26"/>
-          <w:szCs w:val="26"/>
-        </w:rPr>
-      </w:pPr>
-    </w:p>
-    <w:p>
-      <w:pPr>
-        <w:jc w:val="both"/>
-      </w:pPr>
-      <w:r>
-        <w:t>Todas as funcionalidades relativas à primeira meta foram implementadas exceto o modo de multijogador que não foi implementado na sua totalidade.</w:t>
-      </w:r>
-    </w:p>
-    <w:p>
-      <w:pPr>
-        <w:jc w:val="both"/>
-      </w:pPr>
-      <w:r>
-        <w:t xml:space="preserve">As restantes funcionalidades da aplicação encontram-se completamente implementadas, sendo que seria possível até colocar o jogo na Play </w:t>
-      </w:r>
-      <w:proofErr w:type="spellStart"/>
-      <w:r>
-        <w:t>Store</w:t>
-      </w:r>
-      <w:proofErr w:type="spellEnd"/>
-      <w:r>
-        <w:t xml:space="preserve"> para mais pessoas poderem jogar!</w:t>
-      </w:r>
     </w:p>
     <w:sectPr>
-      <w:headerReference w:type="default" r:id="rId19"/>
-      <w:footerReference w:type="default" r:id="rId20"/>
+      <w:headerReference w:type="default" r:id="rId22"/>
+      <w:footerReference w:type="default" r:id="rId23"/>
       <w:pgSz w:w="11906" w:h="16838"/>
       <w:pgMar w:top="1418" w:right="1701" w:bottom="1418" w:left="1701" w:header="771" w:footer="709" w:gutter="0"/>
       <w:pgNumType w:start="1"/>
@@ -2608,11 +2873,11 @@
     <w:name w:val="Normal"/>
     <w:qFormat/>
   </w:style>
-  <w:style w:type="paragraph" w:styleId="Heading1">
+  <w:style w:type="paragraph" w:styleId="Ttulo1">
     <w:name w:val="heading 1"/>
     <w:basedOn w:val="Normal"/>
     <w:next w:val="Normal"/>
-    <w:link w:val="Heading1Char"/>
+    <w:link w:val="Ttulo1Carter"/>
     <w:uiPriority w:val="9"/>
     <w:qFormat/>
     <w:rsid w:val="00F15ABC"/>
@@ -2631,11 +2896,11 @@
       <w:szCs w:val="32"/>
     </w:rPr>
   </w:style>
-  <w:style w:type="paragraph" w:styleId="Heading2">
+  <w:style w:type="paragraph" w:styleId="Ttulo2">
     <w:name w:val="heading 2"/>
     <w:basedOn w:val="Normal"/>
     <w:next w:val="Normal"/>
-    <w:link w:val="Heading2Char"/>
+    <w:link w:val="Ttulo2Carter"/>
     <w:uiPriority w:val="9"/>
     <w:unhideWhenUsed/>
     <w:qFormat/>
@@ -2653,11 +2918,11 @@
       <w:szCs w:val="26"/>
     </w:rPr>
   </w:style>
-  <w:style w:type="paragraph" w:styleId="Heading3">
+  <w:style w:type="paragraph" w:styleId="Ttulo3">
     <w:name w:val="heading 3"/>
     <w:basedOn w:val="Normal"/>
     <w:next w:val="Normal"/>
-    <w:link w:val="Heading3Char"/>
+    <w:link w:val="Ttulo3Carter"/>
     <w:uiPriority w:val="9"/>
     <w:semiHidden/>
     <w:unhideWhenUsed/>
@@ -2674,11 +2939,11 @@
       <w:color w:val="4F3190"/>
     </w:rPr>
   </w:style>
-  <w:style w:type="paragraph" w:styleId="Heading4">
+  <w:style w:type="paragraph" w:styleId="Ttulo4">
     <w:name w:val="heading 4"/>
     <w:basedOn w:val="Normal"/>
     <w:next w:val="Normal"/>
-    <w:link w:val="Heading4Char"/>
+    <w:link w:val="Ttulo4Carter"/>
     <w:uiPriority w:val="9"/>
     <w:semiHidden/>
     <w:unhideWhenUsed/>
@@ -2697,7 +2962,7 @@
       <w:color w:val="8A3C41"/>
     </w:rPr>
   </w:style>
-  <w:style w:type="paragraph" w:styleId="Heading5">
+  <w:style w:type="paragraph" w:styleId="Ttulo5">
     <w:name w:val="heading 5"/>
     <w:basedOn w:val="Normal"/>
     <w:next w:val="Normal"/>
@@ -2717,7 +2982,7 @@
       <w:szCs w:val="22"/>
     </w:rPr>
   </w:style>
-  <w:style w:type="paragraph" w:styleId="Heading6">
+  <w:style w:type="paragraph" w:styleId="Ttulo6">
     <w:name w:val="heading 6"/>
     <w:basedOn w:val="Normal"/>
     <w:next w:val="Normal"/>
@@ -2737,13 +3002,13 @@
       <w:szCs w:val="20"/>
     </w:rPr>
   </w:style>
-  <w:style w:type="character" w:default="1" w:styleId="DefaultParagraphFont">
+  <w:style w:type="character" w:default="1" w:styleId="Tipodeletrapredefinidodopargrafo">
     <w:name w:val="Default Paragraph Font"/>
     <w:uiPriority w:val="1"/>
     <w:semiHidden/>
     <w:unhideWhenUsed/>
   </w:style>
-  <w:style w:type="table" w:default="1" w:styleId="TableNormal">
+  <w:style w:type="table" w:default="1" w:styleId="Tabelanormal">
     <w:name w:val="Normal Table"/>
     <w:uiPriority w:val="99"/>
     <w:semiHidden/>
@@ -2758,7 +3023,7 @@
       </w:tblCellMar>
     </w:tblPr>
   </w:style>
-  <w:style w:type="numbering" w:default="1" w:styleId="NoList">
+  <w:style w:type="numbering" w:default="1" w:styleId="Semlista">
     <w:name w:val="No List"/>
     <w:uiPriority w:val="99"/>
     <w:semiHidden/>
@@ -2775,7 +3040,7 @@
       </w:tblCellMar>
     </w:tblPr>
   </w:style>
-  <w:style w:type="paragraph" w:styleId="Title">
+  <w:style w:type="paragraph" w:styleId="Ttulo">
     <w:name w:val="Title"/>
     <w:basedOn w:val="Normal"/>
     <w:next w:val="Normal"/>
@@ -2792,10 +3057,10 @@
       <w:szCs w:val="72"/>
     </w:rPr>
   </w:style>
-  <w:style w:type="character" w:customStyle="1" w:styleId="Heading1Char">
-    <w:name w:val="Heading 1 Char"/>
-    <w:basedOn w:val="DefaultParagraphFont"/>
-    <w:link w:val="Heading1"/>
+  <w:style w:type="character" w:customStyle="1" w:styleId="Ttulo1Carter">
+    <w:name w:val="Título 1 Caráter"/>
+    <w:basedOn w:val="Tipodeletrapredefinidodopargrafo"/>
+    <w:link w:val="Ttulo1"/>
     <w:uiPriority w:val="9"/>
     <w:rsid w:val="00F15ABC"/>
     <w:rPr>
@@ -2806,7 +3071,7 @@
       <w:szCs w:val="32"/>
     </w:rPr>
   </w:style>
-  <w:style w:type="paragraph" w:styleId="TOCHeading">
+  <w:style w:type="paragraph" w:styleId="Cabealhodondice">
     <w:name w:val="TOC Heading"/>
     <w:basedOn w:val="Normal"/>
     <w:next w:val="Normal"/>
@@ -2829,7 +3094,7 @@
       <w:lang w:eastAsia="pt-PT"/>
     </w:rPr>
   </w:style>
-  <w:style w:type="paragraph" w:styleId="TOC1">
+  <w:style w:type="paragraph" w:styleId="ndice1">
     <w:name w:val="toc 1"/>
     <w:basedOn w:val="Normal"/>
     <w:next w:val="Normal"/>
@@ -2849,7 +3114,7 @@
       <w:noProof/>
     </w:rPr>
   </w:style>
-  <w:style w:type="paragraph" w:styleId="TOC2">
+  <w:style w:type="paragraph" w:styleId="ndice2">
     <w:name w:val="toc 2"/>
     <w:basedOn w:val="Normal"/>
     <w:next w:val="Normal"/>
@@ -2870,7 +3135,7 @@
       <w:szCs w:val="22"/>
     </w:rPr>
   </w:style>
-  <w:style w:type="paragraph" w:styleId="TOC3">
+  <w:style w:type="paragraph" w:styleId="ndice3">
     <w:name w:val="toc 3"/>
     <w:basedOn w:val="Normal"/>
     <w:next w:val="Normal"/>
@@ -2886,7 +3151,7 @@
       <w:szCs w:val="20"/>
     </w:rPr>
   </w:style>
-  <w:style w:type="paragraph" w:styleId="TOC4">
+  <w:style w:type="paragraph" w:styleId="ndice4">
     <w:name w:val="toc 4"/>
     <w:basedOn w:val="Normal"/>
     <w:next w:val="Normal"/>
@@ -2903,7 +3168,7 @@
       <w:szCs w:val="20"/>
     </w:rPr>
   </w:style>
-  <w:style w:type="paragraph" w:styleId="TOC5">
+  <w:style w:type="paragraph" w:styleId="ndice5">
     <w:name w:val="toc 5"/>
     <w:basedOn w:val="Normal"/>
     <w:next w:val="Normal"/>
@@ -2920,7 +3185,7 @@
       <w:szCs w:val="20"/>
     </w:rPr>
   </w:style>
-  <w:style w:type="paragraph" w:styleId="TOC6">
+  <w:style w:type="paragraph" w:styleId="ndice6">
     <w:name w:val="toc 6"/>
     <w:basedOn w:val="Normal"/>
     <w:next w:val="Normal"/>
@@ -2937,7 +3202,7 @@
       <w:szCs w:val="20"/>
     </w:rPr>
   </w:style>
-  <w:style w:type="paragraph" w:styleId="TOC7">
+  <w:style w:type="paragraph" w:styleId="ndice7">
     <w:name w:val="toc 7"/>
     <w:basedOn w:val="Normal"/>
     <w:next w:val="Normal"/>
@@ -2954,7 +3219,7 @@
       <w:szCs w:val="20"/>
     </w:rPr>
   </w:style>
-  <w:style w:type="paragraph" w:styleId="TOC8">
+  <w:style w:type="paragraph" w:styleId="ndice8">
     <w:name w:val="toc 8"/>
     <w:basedOn w:val="Normal"/>
     <w:next w:val="Normal"/>
@@ -2971,7 +3236,7 @@
       <w:szCs w:val="20"/>
     </w:rPr>
   </w:style>
-  <w:style w:type="paragraph" w:styleId="TOC9">
+  <w:style w:type="paragraph" w:styleId="ndice9">
     <w:name w:val="toc 9"/>
     <w:basedOn w:val="Normal"/>
     <w:next w:val="Normal"/>
@@ -2988,7 +3253,7 @@
       <w:szCs w:val="20"/>
     </w:rPr>
   </w:style>
-  <w:style w:type="paragraph" w:styleId="ListParagraph">
+  <w:style w:type="paragraph" w:styleId="PargrafodaLista">
     <w:name w:val="List Paragraph"/>
     <w:basedOn w:val="Normal"/>
     <w:uiPriority w:val="34"/>
@@ -2999,10 +3264,10 @@
       <w:contextualSpacing/>
     </w:pPr>
   </w:style>
-  <w:style w:type="character" w:customStyle="1" w:styleId="Heading2Char">
-    <w:name w:val="Heading 2 Char"/>
-    <w:basedOn w:val="DefaultParagraphFont"/>
-    <w:link w:val="Heading2"/>
+  <w:style w:type="character" w:customStyle="1" w:styleId="Ttulo2Carter">
+    <w:name w:val="Título 2 Caráter"/>
+    <w:basedOn w:val="Tipodeletrapredefinidodopargrafo"/>
+    <w:link w:val="Ttulo2"/>
     <w:uiPriority w:val="9"/>
     <w:rsid w:val="00F15ABC"/>
     <w:rPr>
@@ -3012,9 +3277,9 @@
       <w:szCs w:val="26"/>
     </w:rPr>
   </w:style>
-  <w:style w:type="character" w:styleId="Hyperlink">
+  <w:style w:type="character" w:styleId="Hiperligao">
     <w:name w:val="Hyperlink"/>
-    <w:basedOn w:val="DefaultParagraphFont"/>
+    <w:basedOn w:val="Tipodeletrapredefinidodopargrafo"/>
     <w:uiPriority w:val="99"/>
     <w:unhideWhenUsed/>
     <w:rsid w:val="00DD5C8B"/>
@@ -3023,10 +3288,10 @@
       <w:u w:val="single"/>
     </w:rPr>
   </w:style>
-  <w:style w:type="paragraph" w:styleId="Header">
+  <w:style w:type="paragraph" w:styleId="Cabealho">
     <w:name w:val="header"/>
     <w:basedOn w:val="Normal"/>
-    <w:link w:val="HeaderChar"/>
+    <w:link w:val="CabealhoCarter"/>
     <w:uiPriority w:val="99"/>
     <w:unhideWhenUsed/>
     <w:rsid w:val="00207F49"/>
@@ -3037,17 +3302,17 @@
       </w:tabs>
     </w:pPr>
   </w:style>
-  <w:style w:type="character" w:customStyle="1" w:styleId="HeaderChar">
-    <w:name w:val="Header Char"/>
-    <w:basedOn w:val="DefaultParagraphFont"/>
-    <w:link w:val="Header"/>
+  <w:style w:type="character" w:customStyle="1" w:styleId="CabealhoCarter">
+    <w:name w:val="Cabeçalho Caráter"/>
+    <w:basedOn w:val="Tipodeletrapredefinidodopargrafo"/>
+    <w:link w:val="Cabealho"/>
     <w:uiPriority w:val="99"/>
     <w:rsid w:val="00207F49"/>
   </w:style>
-  <w:style w:type="paragraph" w:styleId="Footer">
+  <w:style w:type="paragraph" w:styleId="Rodap">
     <w:name w:val="footer"/>
     <w:basedOn w:val="Normal"/>
-    <w:link w:val="FooterChar"/>
+    <w:link w:val="RodapCarter"/>
     <w:uiPriority w:val="99"/>
     <w:unhideWhenUsed/>
     <w:rsid w:val="00207F49"/>
@@ -3058,14 +3323,14 @@
       </w:tabs>
     </w:pPr>
   </w:style>
-  <w:style w:type="character" w:customStyle="1" w:styleId="FooterChar">
-    <w:name w:val="Footer Char"/>
-    <w:basedOn w:val="DefaultParagraphFont"/>
-    <w:link w:val="Footer"/>
+  <w:style w:type="character" w:customStyle="1" w:styleId="RodapCarter">
+    <w:name w:val="Rodapé Caráter"/>
+    <w:basedOn w:val="Tipodeletrapredefinidodopargrafo"/>
+    <w:link w:val="Rodap"/>
     <w:uiPriority w:val="99"/>
     <w:rsid w:val="00207F49"/>
   </w:style>
-  <w:style w:type="paragraph" w:styleId="Caption">
+  <w:style w:type="paragraph" w:styleId="Legenda">
     <w:name w:val="caption"/>
     <w:basedOn w:val="Normal"/>
     <w:next w:val="Normal"/>
@@ -3084,9 +3349,9 @@
       <w:szCs w:val="18"/>
     </w:rPr>
   </w:style>
-  <w:style w:type="character" w:styleId="PlaceholderText">
+  <w:style w:type="character" w:styleId="TextodoMarcadordePosio">
     <w:name w:val="Placeholder Text"/>
-    <w:basedOn w:val="DefaultParagraphFont"/>
+    <w:basedOn w:val="Tipodeletrapredefinidodopargrafo"/>
     <w:uiPriority w:val="99"/>
     <w:semiHidden/>
     <w:rsid w:val="003E2B8C"/>
@@ -3096,23 +3361,23 @@
   </w:style>
   <w:style w:type="character" w:customStyle="1" w:styleId="mi">
     <w:name w:val="mi"/>
-    <w:basedOn w:val="DefaultParagraphFont"/>
+    <w:basedOn w:val="Tipodeletrapredefinidodopargrafo"/>
     <w:rsid w:val="00580CB4"/>
   </w:style>
   <w:style w:type="character" w:customStyle="1" w:styleId="mo">
     <w:name w:val="mo"/>
-    <w:basedOn w:val="DefaultParagraphFont"/>
+    <w:basedOn w:val="Tipodeletrapredefinidodopargrafo"/>
     <w:rsid w:val="00580CB4"/>
   </w:style>
   <w:style w:type="character" w:customStyle="1" w:styleId="mn">
     <w:name w:val="mn"/>
-    <w:basedOn w:val="DefaultParagraphFont"/>
+    <w:basedOn w:val="Tipodeletrapredefinidodopargrafo"/>
     <w:rsid w:val="00580CB4"/>
   </w:style>
-  <w:style w:type="character" w:customStyle="1" w:styleId="Heading3Char">
-    <w:name w:val="Heading 3 Char"/>
-    <w:basedOn w:val="DefaultParagraphFont"/>
-    <w:link w:val="Heading3"/>
+  <w:style w:type="character" w:customStyle="1" w:styleId="Ttulo3Carter">
+    <w:name w:val="Título 3 Caráter"/>
+    <w:basedOn w:val="Tipodeletrapredefinidodopargrafo"/>
+    <w:link w:val="Ttulo3"/>
     <w:uiPriority w:val="9"/>
     <w:rsid w:val="00F15ABC"/>
     <w:rPr>
@@ -3120,10 +3385,10 @@
       <w:color w:val="4F3190"/>
     </w:rPr>
   </w:style>
-  <w:style w:type="character" w:customStyle="1" w:styleId="Heading4Char">
-    <w:name w:val="Heading 4 Char"/>
-    <w:basedOn w:val="DefaultParagraphFont"/>
-    <w:link w:val="Heading4"/>
+  <w:style w:type="character" w:customStyle="1" w:styleId="Ttulo4Carter">
+    <w:name w:val="Título 4 Caráter"/>
+    <w:basedOn w:val="Tipodeletrapredefinidodopargrafo"/>
+    <w:link w:val="Ttulo4"/>
     <w:uiPriority w:val="9"/>
     <w:rsid w:val="00E566E0"/>
     <w:rPr>
@@ -3133,9 +3398,9 @@
       <w:color w:val="8A3C41"/>
     </w:rPr>
   </w:style>
-  <w:style w:type="character" w:styleId="UnresolvedMention">
+  <w:style w:type="character" w:styleId="MenoNoResolvida">
     <w:name w:val="Unresolved Mention"/>
-    <w:basedOn w:val="DefaultParagraphFont"/>
+    <w:basedOn w:val="Tipodeletrapredefinidodopargrafo"/>
     <w:uiPriority w:val="99"/>
     <w:semiHidden/>
     <w:unhideWhenUsed/>
@@ -3145,10 +3410,10 @@
       <w:shd w:val="clear" w:color="auto" w:fill="E1DFDD"/>
     </w:rPr>
   </w:style>
-  <w:style w:type="paragraph" w:styleId="HTMLPreformatted">
+  <w:style w:type="paragraph" w:styleId="HTMLpr-formatado">
     <w:name w:val="HTML Preformatted"/>
     <w:basedOn w:val="Normal"/>
-    <w:link w:val="HTMLPreformattedChar"/>
+    <w:link w:val="HTMLpr-formatadoCarter"/>
     <w:uiPriority w:val="99"/>
     <w:semiHidden/>
     <w:unhideWhenUsed/>
@@ -3180,10 +3445,10 @@
       <w:lang w:eastAsia="pt-PT"/>
     </w:rPr>
   </w:style>
-  <w:style w:type="character" w:customStyle="1" w:styleId="HTMLPreformattedChar">
-    <w:name w:val="HTML Preformatted Char"/>
-    <w:basedOn w:val="DefaultParagraphFont"/>
-    <w:link w:val="HTMLPreformatted"/>
+  <w:style w:type="character" w:customStyle="1" w:styleId="HTMLpr-formatadoCarter">
+    <w:name w:val="HTML pré-formatado Caráter"/>
+    <w:basedOn w:val="Tipodeletrapredefinidodopargrafo"/>
+    <w:link w:val="HTMLpr-formatado"/>
     <w:uiPriority w:val="99"/>
     <w:semiHidden/>
     <w:rsid w:val="004268D7"/>
@@ -3194,7 +3459,7 @@
       <w:lang w:eastAsia="pt-PT"/>
     </w:rPr>
   </w:style>
-  <w:style w:type="paragraph" w:styleId="Subtitle">
+  <w:style w:type="paragraph" w:styleId="Subttulo">
     <w:name w:val="Subtitle"/>
     <w:basedOn w:val="Normal"/>
     <w:next w:val="Normal"/>

</xml_diff>

<commit_message>
:newspaper: Pequenas correções no relatório do projeto
</commit_message>
<xml_diff>
--- a/Relatório AMOV2.docx
+++ b/Relatório AMOV2.docx
@@ -64,7 +64,7 @@
           <w:noProof/>
         </w:rPr>
         <mc:AlternateContent>
-          <mc:Choice Requires="wpg">
+          <mc:Choice Requires="wps">
             <w:drawing>
               <wp:anchor distT="0" distB="0" distL="114300" distR="114300" simplePos="0" relativeHeight="251659264" behindDoc="0" locked="0" layoutInCell="1" hidden="0" allowOverlap="1" wp14:anchorId="29538D69" wp14:editId="0564C5D9">
                 <wp:simplePos x="0" y="0"/>
@@ -122,47 +122,28 @@
               </wp:anchor>
             </w:drawing>
           </mc:Choice>
-          <mc:Fallback xmlns:sl="http://schemas.openxmlformats.org/schemaLibrary/2006/main" xmlns:a="http://schemas.openxmlformats.org/drawingml/2006/main" xmlns:pic="http://schemas.openxmlformats.org/drawingml/2006/picture" xmlns:c="http://schemas.openxmlformats.org/drawingml/2006/chart" xmlns:lc="http://schemas.openxmlformats.org/drawingml/2006/lockedCanvas" xmlns:dgm="http://schemas.openxmlformats.org/drawingml/2006/diagram">
-            <w:drawing>
-              <wp:anchor allowOverlap="1" behindDoc="0" distB="0" distT="0" distL="114300" distR="114300" hidden="0" layoutInCell="1" locked="0" relativeHeight="0" simplePos="0">
-                <wp:simplePos x="0" y="0"/>
-                <wp:positionH relativeFrom="column">
-                  <wp:posOffset>-596899</wp:posOffset>
-                </wp:positionH>
-                <wp:positionV relativeFrom="paragraph">
-                  <wp:posOffset>6565900</wp:posOffset>
-                </wp:positionV>
-                <wp:extent cx="2645410" cy="300990"/>
-                <wp:effectExtent b="0" l="0" r="0" t="0"/>
-                <wp:wrapNone/>
-                <wp:docPr id="23" name="image18.png"/>
-                <a:graphic>
-                  <a:graphicData uri="http://schemas.openxmlformats.org/drawingml/2006/picture">
-                    <pic:pic>
-                      <pic:nvPicPr>
-                        <pic:cNvPr id="0" name="image18.png"/>
-                        <pic:cNvPicPr preferRelativeResize="0"/>
-                      </pic:nvPicPr>
-                      <pic:blipFill>
-                        <a:blip r:embed="rId8"/>
-                        <a:srcRect/>
-                        <a:stretch>
-                          <a:fillRect/>
-                        </a:stretch>
-                      </pic:blipFill>
-                      <pic:spPr>
-                        <a:xfrm>
-                          <a:off x="0" y="0"/>
-                          <a:ext cx="2645410" cy="300990"/>
-                        </a:xfrm>
-                        <a:prstGeom prst="rect"/>
-                        <a:ln/>
-                      </pic:spPr>
-                    </pic:pic>
-                  </a:graphicData>
-                </a:graphic>
-              </wp:anchor>
-            </w:drawing>
+          <mc:Fallback>
+            <w:pict>
+              <v:rect w14:anchorId="29538D69" id="Retângulo 23" o:spid="_x0000_s1026" style="position:absolute;margin-left:-47pt;margin-top:517pt;width:208.3pt;height:23.7pt;z-index:251659264;visibility:visible;mso-wrap-style:square;mso-wrap-distance-left:9pt;mso-wrap-distance-top:0;mso-wrap-distance-right:9pt;mso-wrap-distance-bottom:0;mso-position-horizontal:absolute;mso-position-horizontal-relative:text;mso-position-vertical:absolute;mso-position-vertical-relative:text;v-text-anchor:top" o:gfxdata="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" filled="f" stroked="f">
+                <v:textbox inset="2.53958mm,1.2694mm,2.53958mm,1.2694mm">
+                  <w:txbxContent>
+                    <w:p>
+                      <w:pPr>
+                        <w:textDirection w:val="btLr"/>
+                      </w:pPr>
+                      <w:r>
+                        <w:rPr>
+                          <w:rFonts w:ascii="adineue PRO" w:eastAsia="adineue PRO" w:hAnsi="adineue PRO" w:cs="adineue PRO"/>
+                          <w:color w:val="AEAAAA"/>
+                          <w:sz w:val="22"/>
+                        </w:rPr>
+                        <w:t>Licenciatura em Engenharia Informática</w:t>
+                      </w:r>
+                    </w:p>
+                  </w:txbxContent>
+                </v:textbox>
+              </v:rect>
+            </w:pict>
           </mc:Fallback>
         </mc:AlternateContent>
       </w:r>
@@ -175,7 +156,7 @@
           <w:szCs w:val="36"/>
         </w:rPr>
       </w:pPr>
-      <w:bookmarkStart w:id="0" w:name="_Toc124131385"/>
+      <w:bookmarkStart w:id="0" w:name="_Toc124179299"/>
       <w:r>
         <w:rPr>
           <w:sz w:val="36"/>
@@ -212,7 +193,8 @@
               <w:rFonts w:asciiTheme="minorHAnsi" w:eastAsiaTheme="minorEastAsia" w:hAnsiTheme="minorHAnsi" w:cstheme="minorBidi"/>
               <w:b w:val="0"/>
               <w:bCs w:val="0"/>
-              <w:lang w:eastAsia="pt-PT"/>
+              <w:sz w:val="22"/>
+              <w:szCs w:val="22"/>
             </w:rPr>
           </w:pPr>
           <w:r>
@@ -224,7 +206,7 @@
           <w:r>
             <w:fldChar w:fldCharType="separate"/>
           </w:r>
-          <w:hyperlink w:anchor="_Toc124131385" w:history="1">
+          <w:hyperlink w:anchor="_Toc124179299" w:history="1">
             <w:r>
               <w:rPr>
                 <w:rStyle w:val="Hiperligao"/>
@@ -247,7 +229,7 @@
               <w:rPr>
                 <w:webHidden/>
               </w:rPr>
-              <w:instrText xml:space="preserve"> PAGEREF _Toc124131385 \h </w:instrText>
+              <w:instrText xml:space="preserve"> PAGEREF _Toc124179299 \h </w:instrText>
             </w:r>
             <w:r>
               <w:rPr>
@@ -281,10 +263,11 @@
               <w:rFonts w:asciiTheme="minorHAnsi" w:eastAsiaTheme="minorEastAsia" w:hAnsiTheme="minorHAnsi" w:cstheme="minorBidi"/>
               <w:b w:val="0"/>
               <w:bCs w:val="0"/>
-              <w:lang w:eastAsia="pt-PT"/>
+              <w:sz w:val="22"/>
+              <w:szCs w:val="22"/>
             </w:rPr>
           </w:pPr>
-          <w:hyperlink w:anchor="_Toc124131386" w:history="1">
+          <w:hyperlink w:anchor="_Toc124179300" w:history="1">
             <w:r>
               <w:rPr>
                 <w:rStyle w:val="Hiperligao"/>
@@ -307,7 +290,7 @@
               <w:rPr>
                 <w:webHidden/>
               </w:rPr>
-              <w:instrText xml:space="preserve"> PAGEREF _Toc124131386 \h </w:instrText>
+              <w:instrText xml:space="preserve"> PAGEREF _Toc124179300 \h </w:instrText>
             </w:r>
             <w:r>
               <w:rPr>
@@ -341,10 +324,11 @@
               <w:rFonts w:asciiTheme="minorHAnsi" w:eastAsiaTheme="minorEastAsia" w:hAnsiTheme="minorHAnsi" w:cstheme="minorBidi"/>
               <w:b w:val="0"/>
               <w:bCs w:val="0"/>
-              <w:lang w:eastAsia="pt-PT"/>
+              <w:sz w:val="22"/>
+              <w:szCs w:val="22"/>
             </w:rPr>
           </w:pPr>
-          <w:hyperlink w:anchor="_Toc124131387" w:history="1">
+          <w:hyperlink w:anchor="_Toc124179301" w:history="1">
             <w:r>
               <w:rPr>
                 <w:rStyle w:val="Hiperligao"/>
@@ -367,7 +351,7 @@
               <w:rPr>
                 <w:webHidden/>
               </w:rPr>
-              <w:instrText xml:space="preserve"> PAGEREF _Toc124131387 \h </w:instrText>
+              <w:instrText xml:space="preserve"> PAGEREF _Toc124179301 \h </w:instrText>
             </w:r>
             <w:r>
               <w:rPr>
@@ -399,12 +383,9 @@
             <w:pStyle w:val="ndice2"/>
             <w:rPr>
               <w:rFonts w:asciiTheme="minorHAnsi" w:eastAsiaTheme="minorEastAsia" w:hAnsiTheme="minorHAnsi" w:cstheme="minorBidi"/>
-              <w:sz w:val="24"/>
-              <w:szCs w:val="24"/>
-              <w:lang w:eastAsia="pt-PT"/>
             </w:rPr>
           </w:pPr>
-          <w:hyperlink w:anchor="_Toc124131388" w:history="1">
+          <w:hyperlink w:anchor="_Toc124179302" w:history="1">
             <w:r>
               <w:rPr>
                 <w:rStyle w:val="Hiperligao"/>
@@ -427,7 +408,7 @@
               <w:rPr>
                 <w:webHidden/>
               </w:rPr>
-              <w:instrText xml:space="preserve"> PAGEREF _Toc124131388 \h </w:instrText>
+              <w:instrText xml:space="preserve"> PAGEREF _Toc124179302 \h </w:instrText>
             </w:r>
             <w:r>
               <w:rPr>
@@ -459,12 +440,9 @@
             <w:pStyle w:val="ndice2"/>
             <w:rPr>
               <w:rFonts w:asciiTheme="minorHAnsi" w:eastAsiaTheme="minorEastAsia" w:hAnsiTheme="minorHAnsi" w:cstheme="minorBidi"/>
-              <w:sz w:val="24"/>
-              <w:szCs w:val="24"/>
-              <w:lang w:eastAsia="pt-PT"/>
             </w:rPr>
           </w:pPr>
-          <w:hyperlink w:anchor="_Toc124131389" w:history="1">
+          <w:hyperlink w:anchor="_Toc124179303" w:history="1">
             <w:r>
               <w:rPr>
                 <w:rStyle w:val="Hiperligao"/>
@@ -487,7 +465,7 @@
               <w:rPr>
                 <w:webHidden/>
               </w:rPr>
-              <w:instrText xml:space="preserve"> PAGEREF _Toc124131389 \h </w:instrText>
+              <w:instrText xml:space="preserve"> PAGEREF _Toc124179303 \h </w:instrText>
             </w:r>
             <w:r>
               <w:rPr>
@@ -519,12 +497,9 @@
             <w:pStyle w:val="ndice2"/>
             <w:rPr>
               <w:rFonts w:asciiTheme="minorHAnsi" w:eastAsiaTheme="minorEastAsia" w:hAnsiTheme="minorHAnsi" w:cstheme="minorBidi"/>
-              <w:sz w:val="24"/>
-              <w:szCs w:val="24"/>
-              <w:lang w:eastAsia="pt-PT"/>
             </w:rPr>
           </w:pPr>
-          <w:hyperlink w:anchor="_Toc124131390" w:history="1">
+          <w:hyperlink w:anchor="_Toc124179304" w:history="1">
             <w:r>
               <w:rPr>
                 <w:rStyle w:val="Hiperligao"/>
@@ -547,7 +522,7 @@
               <w:rPr>
                 <w:webHidden/>
               </w:rPr>
-              <w:instrText xml:space="preserve"> PAGEREF _Toc124131390 \h </w:instrText>
+              <w:instrText xml:space="preserve"> PAGEREF _Toc124179304 \h </w:instrText>
             </w:r>
             <w:r>
               <w:rPr>
@@ -579,12 +554,9 @@
             <w:pStyle w:val="ndice2"/>
             <w:rPr>
               <w:rFonts w:asciiTheme="minorHAnsi" w:eastAsiaTheme="minorEastAsia" w:hAnsiTheme="minorHAnsi" w:cstheme="minorBidi"/>
-              <w:sz w:val="24"/>
-              <w:szCs w:val="24"/>
-              <w:lang w:eastAsia="pt-PT"/>
             </w:rPr>
           </w:pPr>
-          <w:hyperlink w:anchor="_Toc124131391" w:history="1">
+          <w:hyperlink w:anchor="_Toc124179305" w:history="1">
             <w:r>
               <w:rPr>
                 <w:rStyle w:val="Hiperligao"/>
@@ -607,7 +579,7 @@
               <w:rPr>
                 <w:webHidden/>
               </w:rPr>
-              <w:instrText xml:space="preserve"> PAGEREF _Toc124131391 \h </w:instrText>
+              <w:instrText xml:space="preserve"> PAGEREF _Toc124179305 \h </w:instrText>
             </w:r>
             <w:r>
               <w:rPr>
@@ -639,12 +611,9 @@
             <w:pStyle w:val="ndice2"/>
             <w:rPr>
               <w:rFonts w:asciiTheme="minorHAnsi" w:eastAsiaTheme="minorEastAsia" w:hAnsiTheme="minorHAnsi" w:cstheme="minorBidi"/>
-              <w:sz w:val="24"/>
-              <w:szCs w:val="24"/>
-              <w:lang w:eastAsia="pt-PT"/>
             </w:rPr>
           </w:pPr>
-          <w:hyperlink w:anchor="_Toc124131392" w:history="1">
+          <w:hyperlink w:anchor="_Toc124179306" w:history="1">
             <w:r>
               <w:rPr>
                 <w:rStyle w:val="Hiperligao"/>
@@ -667,7 +636,7 @@
               <w:rPr>
                 <w:webHidden/>
               </w:rPr>
-              <w:instrText xml:space="preserve"> PAGEREF _Toc124131392 \h </w:instrText>
+              <w:instrText xml:space="preserve"> PAGEREF _Toc124179306 \h </w:instrText>
             </w:r>
             <w:r>
               <w:rPr>
@@ -699,12 +668,9 @@
             <w:pStyle w:val="ndice2"/>
             <w:rPr>
               <w:rFonts w:asciiTheme="minorHAnsi" w:eastAsiaTheme="minorEastAsia" w:hAnsiTheme="minorHAnsi" w:cstheme="minorBidi"/>
-              <w:sz w:val="24"/>
-              <w:szCs w:val="24"/>
-              <w:lang w:eastAsia="pt-PT"/>
             </w:rPr>
           </w:pPr>
-          <w:hyperlink w:anchor="_Toc124131393" w:history="1">
+          <w:hyperlink w:anchor="_Toc124179307" w:history="1">
             <w:r>
               <w:rPr>
                 <w:rStyle w:val="Hiperligao"/>
@@ -727,7 +693,7 @@
               <w:rPr>
                 <w:webHidden/>
               </w:rPr>
-              <w:instrText xml:space="preserve"> PAGEREF _Toc124131393 \h </w:instrText>
+              <w:instrText xml:space="preserve"> PAGEREF _Toc124179307 \h </w:instrText>
             </w:r>
             <w:r>
               <w:rPr>
@@ -794,7 +760,7 @@
         <w:lastRenderedPageBreak/>
         <w:tab/>
       </w:r>
-      <w:bookmarkStart w:id="1" w:name="_Toc124131386"/>
+      <w:bookmarkStart w:id="1" w:name="_Toc124179300"/>
       <w:r>
         <w:t>Introdução</w:t>
       </w:r>
@@ -836,7 +802,28 @@
         <w:t xml:space="preserve">, </w:t>
       </w:r>
       <w:r>
-        <w:t>que seja capaz de tirar partido de uma API para mostrar o menu semanal da cantina do ISEC. Para além disso esta aplicação tem de ser possível editar a refeição caso o utilizador detete que esta se encontra errada.</w:t>
+        <w:t xml:space="preserve">que seja capaz de tirar partido de uma API para mostrar o menu semanal da cantina do ISEC. Para além disso esta </w:t>
+      </w:r>
+      <w:r>
+        <w:t>aplicação terá de oferecer a</w:t>
+      </w:r>
+      <w:r>
+        <w:t xml:space="preserve"> </w:t>
+      </w:r>
+      <w:r>
+        <w:t>possibilidade de</w:t>
+      </w:r>
+      <w:r>
+        <w:t xml:space="preserve"> editar </w:t>
+      </w:r>
+      <w:r>
+        <w:t>uma</w:t>
+      </w:r>
+      <w:r>
+        <w:t xml:space="preserve"> refeição caso o utilizador detete que</w:t>
+      </w:r>
+      <w:r>
+        <w:t xml:space="preserve"> as informações desta se encontrem erradas.</w:t>
       </w:r>
       <w:r>
         <w:br w:type="page"/>
@@ -846,7 +833,7 @@
       <w:pPr>
         <w:pStyle w:val="Ttulo1"/>
       </w:pPr>
-      <w:bookmarkStart w:id="2" w:name="_Toc124131387"/>
+      <w:bookmarkStart w:id="2" w:name="_Toc124179301"/>
       <w:r>
         <w:lastRenderedPageBreak/>
         <w:t>Funcionalidades</w:t>
@@ -862,7 +849,7 @@
       <w:pPr>
         <w:pStyle w:val="Ttulo2"/>
       </w:pPr>
-      <w:bookmarkStart w:id="3" w:name="_Toc124131388"/>
+      <w:bookmarkStart w:id="3" w:name="_Toc124179302"/>
       <w:proofErr w:type="spellStart"/>
       <w:r>
         <w:t>I</w:t>
@@ -909,10 +896,13 @@
         <w:t xml:space="preserve">. Adicionalmente, </w:t>
       </w:r>
       <w:r>
-        <w:t>visto que alguns dos membros do grupo possuía</w:t>
-      </w:r>
-      <w:r>
-        <w:t xml:space="preserve"> dispositivos Apple (como um iPhone e Mac)</w:t>
+        <w:t>visto que alguns dos membros do grupo possuí</w:t>
+      </w:r>
+      <w:r>
+        <w:t>am</w:t>
+      </w:r>
+      <w:r>
+        <w:t xml:space="preserve"> dispositivos Apple (como iPhone e Mac)</w:t>
       </w:r>
       <w:r>
         <w:t xml:space="preserve">, </w:t>
@@ -988,7 +978,7 @@
                     <pic:cNvPicPr/>
                   </pic:nvPicPr>
                   <pic:blipFill>
-                    <a:blip r:embed="rId9" cstate="print">
+                    <a:blip r:embed="rId8" cstate="print">
                       <a:extLst>
                         <a:ext uri="{28A0092B-C50C-407E-A947-70E740481C1C}">
                           <a14:useLocalDpi xmlns:a14="http://schemas.microsoft.com/office/drawing/2010/main" val="0"/>
@@ -1037,7 +1027,7 @@
                     <pic:cNvPicPr/>
                   </pic:nvPicPr>
                   <pic:blipFill>
-                    <a:blip r:embed="rId10" cstate="print">
+                    <a:blip r:embed="rId9" cstate="print">
                       <a:extLst>
                         <a:ext uri="{28A0092B-C50C-407E-A947-70E740481C1C}">
                           <a14:useLocalDpi xmlns:a14="http://schemas.microsoft.com/office/drawing/2010/main" val="0"/>
@@ -1086,7 +1076,7 @@
                     <pic:cNvPicPr/>
                   </pic:nvPicPr>
                   <pic:blipFill>
-                    <a:blip r:embed="rId11" cstate="print">
+                    <a:blip r:embed="rId10" cstate="print">
                       <a:extLst>
                         <a:ext uri="{28A0092B-C50C-407E-A947-70E740481C1C}">
                           <a14:useLocalDpi xmlns:a14="http://schemas.microsoft.com/office/drawing/2010/main" val="0"/>
@@ -1168,7 +1158,7 @@
       <w:pPr>
         <w:pStyle w:val="Ttulo2"/>
       </w:pPr>
-      <w:bookmarkStart w:id="4" w:name="_Toc124131389"/>
+      <w:bookmarkStart w:id="4" w:name="_Toc124179303"/>
       <w:r>
         <w:rPr>
           <w:noProof/>
@@ -1197,7 +1187,7 @@
                     <pic:cNvPicPr/>
                   </pic:nvPicPr>
                   <pic:blipFill>
-                    <a:blip r:embed="rId12">
+                    <a:blip r:embed="rId11">
                       <a:extLst>
                         <a:ext uri="{28A0092B-C50C-407E-A947-70E740481C1C}">
                           <a14:useLocalDpi xmlns:a14="http://schemas.microsoft.com/office/drawing/2010/main" val="0"/>
@@ -1299,7 +1289,13 @@
         <w:jc w:val="both"/>
       </w:pPr>
       <w:r>
-        <w:t>Os campos a laranja indicam que a informação foi editada por utilizador e que esta não corresponde à informação original.</w:t>
+        <w:t xml:space="preserve">Os campos a laranja indicam que a informação foi editada por </w:t>
+      </w:r>
+      <w:r>
+        <w:t xml:space="preserve">um </w:t>
+      </w:r>
+      <w:r>
+        <w:t>utilizador e que esta não corresponde à informação original.</w:t>
       </w:r>
     </w:p>
     <w:p>
@@ -1336,7 +1332,7 @@
       <w:pPr>
         <w:pStyle w:val="Ttulo2"/>
       </w:pPr>
-      <w:bookmarkStart w:id="5" w:name="_Toc124131390"/>
+      <w:bookmarkStart w:id="5" w:name="_Toc124179304"/>
       <w:r>
         <w:lastRenderedPageBreak/>
         <w:t>Ecrã de edição</w:t>
@@ -1375,7 +1371,7 @@
                     <pic:cNvPicPr/>
                   </pic:nvPicPr>
                   <pic:blipFill>
-                    <a:blip r:embed="rId13">
+                    <a:blip r:embed="rId12">
                       <a:extLst>
                         <a:ext uri="{28A0092B-C50C-407E-A947-70E740481C1C}">
                           <a14:useLocalDpi xmlns:a14="http://schemas.microsoft.com/office/drawing/2010/main" val="0"/>
@@ -1507,7 +1503,7 @@
       <w:pPr>
         <w:pStyle w:val="Ttulo2"/>
       </w:pPr>
-      <w:bookmarkStart w:id="6" w:name="_Toc124131391"/>
+      <w:bookmarkStart w:id="6" w:name="_Toc124179305"/>
       <w:r>
         <w:t>Utilização da API</w:t>
       </w:r>
@@ -1605,7 +1601,7 @@
                     <pic:cNvPicPr/>
                   </pic:nvPicPr>
                   <pic:blipFill>
-                    <a:blip r:embed="rId14" cstate="print">
+                    <a:blip r:embed="rId13" cstate="print">
                       <a:extLst>
                         <a:ext uri="{28A0092B-C50C-407E-A947-70E740481C1C}">
                           <a14:useLocalDpi xmlns:a14="http://schemas.microsoft.com/office/drawing/2010/main" val="0"/>
@@ -1654,7 +1650,7 @@
                     <pic:cNvPicPr/>
                   </pic:nvPicPr>
                   <pic:blipFill>
-                    <a:blip r:embed="rId15" cstate="print">
+                    <a:blip r:embed="rId14" cstate="print">
                       <a:extLst>
                         <a:ext uri="{28A0092B-C50C-407E-A947-70E740481C1C}">
                           <a14:useLocalDpi xmlns:a14="http://schemas.microsoft.com/office/drawing/2010/main" val="0"/>
@@ -1688,7 +1684,13 @@
         <w:jc w:val="both"/>
       </w:pPr>
       <w:r>
-        <w:t>Já no método POST tivemos de definir um cabeçalho para enviar no pedido e preenchemos um JSON com a informação necessária para atualizar o menu.</w:t>
+        <w:t xml:space="preserve">Já no método POST tivemos de definir um cabeçalho para enviar no pedido e preenchemos um </w:t>
+      </w:r>
+      <w:r>
+        <w:t xml:space="preserve">objeto </w:t>
+      </w:r>
+      <w:r>
+        <w:t>JSON com a informação necessária para atualizar o menu.</w:t>
       </w:r>
     </w:p>
     <w:p>
@@ -1717,7 +1719,7 @@
                     <pic:cNvPicPr/>
                   </pic:nvPicPr>
                   <pic:blipFill>
-                    <a:blip r:embed="rId16" cstate="print">
+                    <a:blip r:embed="rId15" cstate="print">
                       <a:extLst>
                         <a:ext uri="{28A0092B-C50C-407E-A947-70E740481C1C}">
                           <a14:useLocalDpi xmlns:a14="http://schemas.microsoft.com/office/drawing/2010/main" val="0"/>
@@ -1748,7 +1750,7 @@
       <w:pPr>
         <w:pStyle w:val="Ttulo2"/>
       </w:pPr>
-      <w:bookmarkStart w:id="7" w:name="_Toc124131392"/>
+      <w:bookmarkStart w:id="7" w:name="_Toc124179306"/>
       <w:r>
         <w:lastRenderedPageBreak/>
         <w:t>Persistência de ementas</w:t>
@@ -1759,8 +1761,16 @@
       <w:pPr>
         <w:jc w:val="both"/>
       </w:pPr>
-      <w:r>
-        <w:t xml:space="preserve">Para que o utilizador possa ter acesso à ementa offline, utilizámos o </w:t>
+      <w:proofErr w:type="gramStart"/>
+      <w:r>
+        <w:t>De forma a que</w:t>
+      </w:r>
+      <w:proofErr w:type="gramEnd"/>
+      <w:r>
+        <w:t xml:space="preserve"> o utilizador possa</w:t>
+      </w:r>
+      <w:r>
+        <w:t xml:space="preserve"> ter acesso à ementa offline, utilizámos o </w:t>
       </w:r>
       <w:r>
         <w:t>plugin</w:t>
@@ -1786,11 +1796,20 @@
         <w:t>para</w:t>
       </w:r>
       <w:r>
-        <w:t xml:space="preserve"> que sempre que o utilizador carregue no botão de atualizar o menu este seja guardado nas </w:t>
+        <w:t xml:space="preserve"> que sempre que </w:t>
+      </w:r>
+      <w:r>
+        <w:t xml:space="preserve">o utilizador </w:t>
+      </w:r>
+      <w:r>
+        <w:t xml:space="preserve">carregue no botão de atualizar o menu este seja guardado nas </w:t>
       </w:r>
       <w:proofErr w:type="spellStart"/>
       <w:r>
-        <w:t>Shared</w:t>
+        <w:t>s</w:t>
+      </w:r>
+      <w:r>
+        <w:t>hared</w:t>
       </w:r>
       <w:proofErr w:type="spellEnd"/>
       <w:r>
@@ -1798,7 +1817,10 @@
       </w:r>
       <w:proofErr w:type="spellStart"/>
       <w:r>
-        <w:t>Preferences</w:t>
+        <w:t>p</w:t>
+      </w:r>
+      <w:r>
+        <w:t>references</w:t>
       </w:r>
       <w:proofErr w:type="spellEnd"/>
       <w:r>
@@ -1878,7 +1900,7 @@
                     <pic:cNvPicPr/>
                   </pic:nvPicPr>
                   <pic:blipFill>
-                    <a:blip r:embed="rId17"/>
+                    <a:blip r:embed="rId16"/>
                     <a:stretch>
                       <a:fillRect/>
                     </a:stretch>
@@ -1924,7 +1946,7 @@
                     <pic:cNvPicPr/>
                   </pic:nvPicPr>
                   <pic:blipFill>
-                    <a:blip r:embed="rId18" cstate="print">
+                    <a:blip r:embed="rId17" cstate="print">
                       <a:extLst>
                         <a:ext uri="{28A0092B-C50C-407E-A947-70E740481C1C}">
                           <a14:useLocalDpi xmlns:a14="http://schemas.microsoft.com/office/drawing/2010/main" val="0"/>
@@ -1966,7 +1988,7 @@
       <w:pPr>
         <w:pStyle w:val="Ttulo2"/>
       </w:pPr>
-      <w:bookmarkStart w:id="8" w:name="_Toc124131393"/>
+      <w:bookmarkStart w:id="8" w:name="_Toc124179307"/>
       <w:r>
         <w:t>Apresentação das imagens dos menus</w:t>
       </w:r>
@@ -1977,7 +1999,7 @@
         <w:jc w:val="both"/>
       </w:pPr>
       <w:r>
-        <w:t xml:space="preserve">Em relação à apresentação das imagens dos menus, de modo a sabermos que imagem apresentar recorremos a operadores ternários de modo a identificar a imagem de acordo com o dia da semana. Na figura a baixo apresentamos uma parcialidade do código relativo à criação da </w:t>
+        <w:t xml:space="preserve">Em relação à apresentação das imagens dos menus, de modo a sabermos que imagem apresentar recorremos a operadores ternários de modo a identificar a imagem de acordo com o dia da semana. Na figura abaixo apresentamos uma parcialidade do código relativo à criação da </w:t>
       </w:r>
       <w:proofErr w:type="spellStart"/>
       <w:r>
@@ -1994,7 +2016,13 @@
         <w:t xml:space="preserve"> </w:t>
       </w:r>
       <w:r>
-        <w:t>que compõem as todas as informações para cada dia da semana e imagem.</w:t>
+        <w:t>que comp</w:t>
+      </w:r>
+      <w:r>
+        <w:t>õem</w:t>
+      </w:r>
+      <w:r>
+        <w:t xml:space="preserve"> todas as informações para cada dia da semana e imagem.</w:t>
       </w:r>
     </w:p>
     <w:p>
@@ -2007,16 +2035,16 @@
           <w:szCs w:val="26"/>
         </w:rPr>
         <w:drawing>
-          <wp:anchor distT="0" distB="0" distL="114300" distR="114300" simplePos="0" relativeHeight="251662336" behindDoc="0" locked="0" layoutInCell="1" allowOverlap="1" wp14:anchorId="35E732D8" wp14:editId="5A248319">
+          <wp:anchor distT="0" distB="0" distL="114300" distR="114300" simplePos="0" relativeHeight="251662336" behindDoc="0" locked="0" layoutInCell="1" allowOverlap="1" wp14:anchorId="35E732D8" wp14:editId="384DB827">
             <wp:simplePos x="0" y="0"/>
-            <wp:positionH relativeFrom="column">
-              <wp:posOffset>1911985</wp:posOffset>
+            <wp:positionH relativeFrom="margin">
+              <wp:align>center</wp:align>
             </wp:positionH>
             <wp:positionV relativeFrom="paragraph">
               <wp:posOffset>191135</wp:posOffset>
             </wp:positionV>
             <wp:extent cx="1922145" cy="1536065"/>
-            <wp:effectExtent l="0" t="0" r="0" b="635"/>
+            <wp:effectExtent l="0" t="0" r="1905" b="6985"/>
             <wp:wrapTopAndBottom/>
             <wp:docPr id="7" name="Picture 7" descr="Text&#10;&#10;Description automatically generated"/>
             <wp:cNvGraphicFramePr>
@@ -2030,7 +2058,7 @@
                     <pic:cNvPicPr/>
                   </pic:nvPicPr>
                   <pic:blipFill>
-                    <a:blip r:embed="rId19" cstate="print">
+                    <a:blip r:embed="rId18" cstate="print">
                       <a:extLst>
                         <a:ext uri="{28A0092B-C50C-407E-A947-70E740481C1C}">
                           <a14:useLocalDpi xmlns:a14="http://schemas.microsoft.com/office/drawing/2010/main" val="0"/>
@@ -2064,10 +2092,76 @@
       </w:r>
     </w:p>
     <w:p/>
+    <w:p/>
     <w:p>
       <w:pPr>
         <w:jc w:val="both"/>
-      </w:pPr>
+        <w:rPr>
+          <w:rFonts w:asciiTheme="minorHAnsi" w:hAnsiTheme="minorHAnsi" w:cstheme="minorHAnsi"/>
+        </w:rPr>
+      </w:pPr>
+      <w:r>
+        <w:rPr>
+          <w:rFonts w:asciiTheme="minorHAnsi" w:eastAsiaTheme="majorEastAsia" w:hAnsiTheme="minorHAnsi" w:cstheme="minorHAnsi"/>
+        </w:rPr>
+        <w:t xml:space="preserve">Uma das decisões de implementação relativamente à apresentação das imagens dos menus passou por apresentar uma imagem </w:t>
+      </w:r>
+      <w:proofErr w:type="spellStart"/>
+      <w:r>
+        <w:rPr>
+          <w:rFonts w:asciiTheme="minorHAnsi" w:eastAsiaTheme="majorEastAsia" w:hAnsiTheme="minorHAnsi" w:cstheme="minorHAnsi"/>
+        </w:rPr>
+        <w:t>default</w:t>
+      </w:r>
+      <w:proofErr w:type="spellEnd"/>
+      <w:r>
+        <w:rPr>
+          <w:rFonts w:asciiTheme="minorHAnsi" w:eastAsiaTheme="majorEastAsia" w:hAnsiTheme="minorHAnsi" w:cstheme="minorHAnsi"/>
+        </w:rPr>
+        <w:t xml:space="preserve"> caso não haja imagem para o dia da semana em questão. Na figura abaixo pode</w:t>
+      </w:r>
+      <w:r>
+        <w:rPr>
+          <w:rFonts w:asciiTheme="minorHAnsi" w:eastAsiaTheme="majorEastAsia" w:hAnsiTheme="minorHAnsi" w:cstheme="minorHAnsi"/>
+        </w:rPr>
+        <w:t xml:space="preserve"> ser</w:t>
+      </w:r>
+      <w:r>
+        <w:rPr>
+          <w:rFonts w:asciiTheme="minorHAnsi" w:eastAsiaTheme="majorEastAsia" w:hAnsiTheme="minorHAnsi" w:cstheme="minorHAnsi"/>
+        </w:rPr>
+        <w:t xml:space="preserve"> v</w:t>
+      </w:r>
+      <w:r>
+        <w:rPr>
+          <w:rFonts w:asciiTheme="minorHAnsi" w:eastAsiaTheme="majorEastAsia" w:hAnsiTheme="minorHAnsi" w:cstheme="minorHAnsi"/>
+        </w:rPr>
+        <w:t>isto</w:t>
+      </w:r>
+      <w:r>
+        <w:rPr>
+          <w:rFonts w:asciiTheme="minorHAnsi" w:eastAsiaTheme="majorEastAsia" w:hAnsiTheme="minorHAnsi" w:cstheme="minorHAnsi"/>
+        </w:rPr>
+        <w:t xml:space="preserve"> um excerto de código representativo do modo de obtenção do </w:t>
+      </w:r>
+      <w:proofErr w:type="spellStart"/>
+      <w:r>
+        <w:rPr>
+          <w:rFonts w:asciiTheme="minorHAnsi" w:eastAsiaTheme="majorEastAsia" w:hAnsiTheme="minorHAnsi" w:cstheme="minorHAnsi"/>
+        </w:rPr>
+        <w:t>path</w:t>
+      </w:r>
+      <w:proofErr w:type="spellEnd"/>
+      <w:r>
+        <w:rPr>
+          <w:rFonts w:asciiTheme="minorHAnsi" w:eastAsiaTheme="majorEastAsia" w:hAnsiTheme="minorHAnsi" w:cstheme="minorHAnsi"/>
+        </w:rPr>
+        <w:t xml:space="preserve"> da imagem caso exista, novamente recorrendo a operadores ternários.</w:t>
+      </w:r>
+    </w:p>
+    <w:p>
+      <w:bookmarkStart w:id="9" w:name="_heading=h.r40ss5tzuxir" w:colFirst="0" w:colLast="0"/>
+      <w:bookmarkEnd w:id="9"/>
       <w:r>
         <w:rPr>
           <w:rFonts w:asciiTheme="majorHAnsi" w:eastAsiaTheme="majorEastAsia" w:hAnsiTheme="majorHAnsi" w:cstheme="majorBidi"/>
@@ -2078,13 +2172,13 @@
           <w:szCs w:val="32"/>
         </w:rPr>
         <w:drawing>
-          <wp:anchor distT="0" distB="0" distL="114300" distR="114300" simplePos="0" relativeHeight="251663360" behindDoc="0" locked="0" layoutInCell="1" allowOverlap="1" wp14:anchorId="42F1A1B9" wp14:editId="547A71AA">
+          <wp:anchor distT="0" distB="0" distL="114300" distR="114300" simplePos="0" relativeHeight="251663360" behindDoc="0" locked="0" layoutInCell="1" allowOverlap="1" wp14:anchorId="42F1A1B9" wp14:editId="1822F94F">
             <wp:simplePos x="0" y="0"/>
-            <wp:positionH relativeFrom="column">
-              <wp:posOffset>-93345</wp:posOffset>
+            <wp:positionH relativeFrom="margin">
+              <wp:align>right</wp:align>
             </wp:positionH>
             <wp:positionV relativeFrom="paragraph">
-              <wp:posOffset>1207654</wp:posOffset>
+              <wp:posOffset>199390</wp:posOffset>
             </wp:positionV>
             <wp:extent cx="5400040" cy="913765"/>
             <wp:effectExtent l="0" t="0" r="0" b="635"/>
@@ -2101,7 +2195,7 @@
                     <pic:cNvPicPr/>
                   </pic:nvPicPr>
                   <pic:blipFill>
-                    <a:blip r:embed="rId20">
+                    <a:blip r:embed="rId19">
                       <a:extLst>
                         <a:ext uri="{28A0092B-C50C-407E-A947-70E740481C1C}">
                           <a14:useLocalDpi xmlns:a14="http://schemas.microsoft.com/office/drawing/2010/main" val="0"/>
@@ -2133,90 +2227,146 @@
           </wp:anchor>
         </w:drawing>
       </w:r>
-      <w:r>
-        <w:rPr>
-          <w:rFonts w:asciiTheme="majorHAnsi" w:eastAsiaTheme="majorEastAsia" w:hAnsiTheme="majorHAnsi" w:cstheme="majorBidi"/>
-          <w:sz w:val="26"/>
-          <w:szCs w:val="26"/>
-        </w:rPr>
-        <w:t xml:space="preserve">Uma das decisões de implementação relativamente à apresentação das imagens dos menus passou por apresentar uma imagem </w:t>
+    </w:p>
+    <w:p/>
+    <w:p>
+      <w:pPr>
+        <w:jc w:val="both"/>
+      </w:pPr>
+    </w:p>
+    <w:p>
+      <w:pPr>
+        <w:jc w:val="both"/>
+      </w:pPr>
+    </w:p>
+    <w:p>
+      <w:pPr>
+        <w:jc w:val="both"/>
+      </w:pPr>
+    </w:p>
+    <w:p>
+      <w:pPr>
+        <w:jc w:val="both"/>
+      </w:pPr>
+    </w:p>
+    <w:p>
+      <w:pPr>
+        <w:jc w:val="both"/>
+      </w:pPr>
+    </w:p>
+    <w:p>
+      <w:pPr>
+        <w:jc w:val="both"/>
+      </w:pPr>
+      <w:r>
+        <w:t xml:space="preserve">Quando era necessário obter uma imagem da API tínhamos de recorrer à função </w:t>
+      </w:r>
+      <w:r>
+        <w:rPr>
+          <w:color w:val="B863FF"/>
+        </w:rPr>
+        <w:t>base64Encode</w:t>
+      </w:r>
+      <w:r>
+        <w:t xml:space="preserve">. Esta função serve para codificar uma imagem em base64. </w:t>
+      </w:r>
+    </w:p>
+    <w:p>
+      <w:pPr>
+        <w:jc w:val="both"/>
+      </w:pPr>
+      <w:r>
+        <w:t>Tivemos de efetuar este processo para quando o utilizador efetuasse uma alteração aos campos da ementa, a imagem não fosse perdida. Em vez do campo “</w:t>
       </w:r>
       <w:proofErr w:type="spellStart"/>
       <w:r>
-        <w:rPr>
-          <w:rFonts w:asciiTheme="majorHAnsi" w:eastAsiaTheme="majorEastAsia" w:hAnsiTheme="majorHAnsi" w:cstheme="majorBidi"/>
-          <w:sz w:val="26"/>
-          <w:szCs w:val="26"/>
-        </w:rPr>
-        <w:t>default</w:t>
+        <w:t>img</w:t>
       </w:r>
       <w:proofErr w:type="spellEnd"/>
       <w:r>
-        <w:rPr>
-          <w:rFonts w:asciiTheme="majorHAnsi" w:eastAsiaTheme="majorEastAsia" w:hAnsiTheme="majorHAnsi" w:cstheme="majorBidi"/>
-          <w:sz w:val="26"/>
-          <w:szCs w:val="26"/>
-        </w:rPr>
-        <w:t xml:space="preserve"> caso não haja imagem para o dia da semana em questão. Na figura a baixo pode</w:t>
-      </w:r>
-      <w:r>
-        <w:rPr>
-          <w:rFonts w:asciiTheme="majorHAnsi" w:eastAsiaTheme="majorEastAsia" w:hAnsiTheme="majorHAnsi" w:cstheme="majorBidi"/>
-          <w:sz w:val="26"/>
-          <w:szCs w:val="26"/>
-        </w:rPr>
-        <w:t xml:space="preserve"> ser</w:t>
-      </w:r>
-      <w:r>
-        <w:rPr>
-          <w:rFonts w:asciiTheme="majorHAnsi" w:eastAsiaTheme="majorEastAsia" w:hAnsiTheme="majorHAnsi" w:cstheme="majorBidi"/>
-          <w:sz w:val="26"/>
-          <w:szCs w:val="26"/>
-        </w:rPr>
-        <w:t xml:space="preserve"> v</w:t>
-      </w:r>
-      <w:r>
-        <w:rPr>
-          <w:rFonts w:asciiTheme="majorHAnsi" w:eastAsiaTheme="majorEastAsia" w:hAnsiTheme="majorHAnsi" w:cstheme="majorBidi"/>
-          <w:sz w:val="26"/>
-          <w:szCs w:val="26"/>
-        </w:rPr>
-        <w:t>isto</w:t>
-      </w:r>
-      <w:r>
-        <w:rPr>
-          <w:rFonts w:asciiTheme="majorHAnsi" w:eastAsiaTheme="majorEastAsia" w:hAnsiTheme="majorHAnsi" w:cstheme="majorBidi"/>
-          <w:sz w:val="26"/>
-          <w:szCs w:val="26"/>
-        </w:rPr>
-        <w:t xml:space="preserve"> um excerto de código representativo do modo de obtenção do </w:t>
+        <w:t xml:space="preserve">” do body do POST </w:t>
       </w:r>
       <w:proofErr w:type="spellStart"/>
       <w:r>
-        <w:rPr>
-          <w:rFonts w:asciiTheme="majorHAnsi" w:eastAsiaTheme="majorEastAsia" w:hAnsiTheme="majorHAnsi" w:cstheme="majorBidi"/>
-          <w:sz w:val="26"/>
-          <w:szCs w:val="26"/>
-        </w:rPr>
-        <w:t>path</w:t>
+        <w:t>request</w:t>
       </w:r>
       <w:proofErr w:type="spellEnd"/>
       <w:r>
-        <w:rPr>
-          <w:rFonts w:asciiTheme="majorHAnsi" w:eastAsiaTheme="majorEastAsia" w:hAnsiTheme="majorHAnsi" w:cstheme="majorBidi"/>
-          <w:sz w:val="26"/>
-          <w:szCs w:val="26"/>
-        </w:rPr>
-        <w:t xml:space="preserve"> da imagem caso exista, novamente recorrendo a operadores ternários.</w:t>
-      </w:r>
-    </w:p>
-    <w:p>
-      <w:bookmarkStart w:id="9" w:name="_heading=h.r40ss5tzuxir" w:colFirst="0" w:colLast="0"/>
-      <w:bookmarkEnd w:id="9"/>
-    </w:p>
-    <w:p/>
-    <w:p>
-      <w:pPr>
+        <w:t xml:space="preserve"> ir vazio, leva a imagem atual em base64.</w:t>
+      </w:r>
+    </w:p>
+    <w:p>
+      <w:pPr>
+        <w:jc w:val="center"/>
+      </w:pPr>
+    </w:p>
+    <w:p>
+      <w:pPr>
+        <w:jc w:val="center"/>
+        <w:rPr>
+          <w:u w:val="single"/>
+        </w:rPr>
+      </w:pPr>
+      <w:r>
+        <w:rPr>
+          <w:noProof/>
+        </w:rPr>
+        <w:drawing>
+          <wp:inline distT="0" distB="0" distL="0" distR="0" wp14:anchorId="04ED9F40" wp14:editId="367C70BD">
+            <wp:extent cx="3184365" cy="762000"/>
+            <wp:effectExtent l="0" t="0" r="0" b="0"/>
+            <wp:docPr id="14" name="Imagem 14" descr="Uma imagem com texto&#10;&#10;Descrição gerada automaticamente"/>
+            <wp:cNvGraphicFramePr>
+              <a:graphicFrameLocks xmlns:a="http://schemas.openxmlformats.org/drawingml/2006/main" noChangeAspect="1"/>
+            </wp:cNvGraphicFramePr>
+            <a:graphic xmlns:a="http://schemas.openxmlformats.org/drawingml/2006/main">
+              <a:graphicData uri="http://schemas.openxmlformats.org/drawingml/2006/picture">
+                <pic:pic xmlns:pic="http://schemas.openxmlformats.org/drawingml/2006/picture">
+                  <pic:nvPicPr>
+                    <pic:cNvPr id="12" name="Imagem 12" descr="Uma imagem com texto&#10;&#10;Descrição gerada automaticamente"/>
+                    <pic:cNvPicPr/>
+                  </pic:nvPicPr>
+                  <pic:blipFill>
+                    <a:blip r:embed="rId14" cstate="print">
+                      <a:extLst>
+                        <a:ext uri="{28A0092B-C50C-407E-A947-70E740481C1C}">
+                          <a14:useLocalDpi xmlns:a14="http://schemas.microsoft.com/office/drawing/2010/main" val="0"/>
+                        </a:ext>
+                      </a:extLst>
+                    </a:blip>
+                    <a:stretch>
+                      <a:fillRect/>
+                    </a:stretch>
+                  </pic:blipFill>
+                  <pic:spPr>
+                    <a:xfrm>
+                      <a:off x="0" y="0"/>
+                      <a:ext cx="3413796" cy="816902"/>
+                    </a:xfrm>
+                    <a:prstGeom prst="rect">
+                      <a:avLst/>
+                    </a:prstGeom>
+                  </pic:spPr>
+                </pic:pic>
+              </a:graphicData>
+            </a:graphic>
+          </wp:inline>
+        </w:drawing>
+      </w:r>
+    </w:p>
+    <w:p>
+      <w:pPr>
+        <w:jc w:val="center"/>
+      </w:pPr>
+    </w:p>
+    <w:p>
+      <w:pPr>
+        <w:jc w:val="both"/>
+      </w:pPr>
+    </w:p>
+    <w:p>
+      <w:pPr>
+        <w:jc w:val="both"/>
         <w:rPr>
           <w:rFonts w:asciiTheme="majorHAnsi" w:eastAsiaTheme="majorEastAsia" w:hAnsiTheme="majorHAnsi" w:cstheme="majorBidi"/>
           <w:bCs/>
@@ -2234,18 +2384,17 @@
           <w:sz w:val="32"/>
           <w:szCs w:val="32"/>
         </w:rPr>
-        <w:lastRenderedPageBreak/>
         <w:drawing>
-          <wp:anchor distT="0" distB="0" distL="114300" distR="114300" simplePos="0" relativeHeight="251664384" behindDoc="0" locked="0" layoutInCell="1" allowOverlap="1" wp14:anchorId="08A63350" wp14:editId="0F3F010C">
+          <wp:anchor distT="0" distB="0" distL="114300" distR="114300" simplePos="0" relativeHeight="251664384" behindDoc="0" locked="0" layoutInCell="1" allowOverlap="1" wp14:anchorId="08A63350" wp14:editId="6C2D4CF7">
             <wp:simplePos x="0" y="0"/>
-            <wp:positionH relativeFrom="column">
-              <wp:posOffset>1319530</wp:posOffset>
+            <wp:positionH relativeFrom="margin">
+              <wp:align>center</wp:align>
             </wp:positionH>
             <wp:positionV relativeFrom="paragraph">
-              <wp:posOffset>983730</wp:posOffset>
+              <wp:posOffset>993140</wp:posOffset>
             </wp:positionV>
             <wp:extent cx="2992120" cy="2019300"/>
-            <wp:effectExtent l="0" t="0" r="5080" b="0"/>
+            <wp:effectExtent l="0" t="0" r="0" b="0"/>
             <wp:wrapSquare wrapText="bothSides"/>
             <wp:docPr id="10" name="Picture 10" descr="Text&#10;&#10;Description automatically generated"/>
             <wp:cNvGraphicFramePr>
@@ -2259,7 +2408,7 @@
                     <pic:cNvPicPr/>
                   </pic:nvPicPr>
                   <pic:blipFill>
-                    <a:blip r:embed="rId21">
+                    <a:blip r:embed="rId20">
                       <a:extLst>
                         <a:ext uri="{28A0092B-C50C-407E-A947-70E740481C1C}">
                           <a14:useLocalDpi xmlns:a14="http://schemas.microsoft.com/office/drawing/2010/main" val="0"/>
@@ -2308,7 +2457,13 @@
       </w:r>
       <w:proofErr w:type="spellEnd"/>
       <w:r>
-        <w:t xml:space="preserve"> visto que a imagem está local, caso contrário terá de ser um </w:t>
+        <w:t xml:space="preserve"> visto que a imagem está </w:t>
+      </w:r>
+      <w:r>
+        <w:t>armazenada localmente</w:t>
+      </w:r>
+      <w:r>
+        <w:t xml:space="preserve">, caso contrário terá de ser um </w:t>
       </w:r>
       <w:proofErr w:type="spellStart"/>
       <w:r>
@@ -2320,8 +2475,8 @@
       </w:r>
     </w:p>
     <w:sectPr>
-      <w:headerReference w:type="default" r:id="rId22"/>
-      <w:footerReference w:type="default" r:id="rId23"/>
+      <w:headerReference w:type="default" r:id="rId21"/>
+      <w:footerReference w:type="default" r:id="rId22"/>
       <w:pgSz w:w="11906" w:h="16838"/>
       <w:pgMar w:top="1418" w:right="1701" w:bottom="1418" w:left="1701" w:header="771" w:footer="709" w:gutter="0"/>
       <w:pgNumType w:start="1"/>

</xml_diff>